<commit_message>
start on virus section
</commit_message>
<xml_diff>
--- a/Computer Viruses and security threats of the web.docx
+++ b/Computer Viruses and security threats of the web.docx
@@ -1,6 +1,6 @@
 
 <file path=word/document.xml><?xml version="1.0" encoding="utf-8"?>
-<w:document xmlns:wpc="http://schemas.microsoft.com/office/word/2010/wordprocessingCanvas" xmlns:mc="http://schemas.openxmlformats.org/markup-compatibility/2006" xmlns:o="urn:schemas-microsoft-com:office:office" xmlns:r="http://schemas.openxmlformats.org/officeDocument/2006/relationships" xmlns:m="http://schemas.openxmlformats.org/officeDocument/2006/math" xmlns:v="urn:schemas-microsoft-com:vml" xmlns:wp14="http://schemas.microsoft.com/office/word/2010/wordprocessingDrawing" xmlns:wp="http://schemas.openxmlformats.org/drawingml/2006/wordprocessingDrawing" xmlns:w10="urn:schemas-microsoft-com:office:word" xmlns:w="http://schemas.openxmlformats.org/wordprocessingml/2006/main" xmlns:w14="http://schemas.microsoft.com/office/word/2010/wordml" xmlns:w15="http://schemas.microsoft.com/office/word/2012/wordml" xmlns:wpg="http://schemas.microsoft.com/office/word/2010/wordprocessingGroup" xmlns:wpi="http://schemas.microsoft.com/office/word/2010/wordprocessingInk" xmlns:wne="http://schemas.microsoft.com/office/word/2006/wordml" xmlns:wps="http://schemas.microsoft.com/office/word/2010/wordprocessingShape" mc:Ignorable="w14 w15 wp14">
+<w:document xmlns:wpc="http://schemas.microsoft.com/office/word/2010/wordprocessingCanvas" xmlns:mc="http://schemas.openxmlformats.org/markup-compatibility/2006" xmlns:o="urn:schemas-microsoft-com:office:office" xmlns:r="http://schemas.openxmlformats.org/officeDocument/2006/relationships" xmlns:m="http://schemas.openxmlformats.org/officeDocument/2006/math" xmlns:v="urn:schemas-microsoft-com:vml" xmlns:wp14="http://schemas.microsoft.com/office/word/2010/wordprocessingDrawing" xmlns:wp="http://schemas.openxmlformats.org/drawingml/2006/wordprocessingDrawing" xmlns:w10="urn:schemas-microsoft-com:office:word" xmlns:w="http://schemas.openxmlformats.org/wordprocessingml/2006/main" xmlns:w14="http://schemas.microsoft.com/office/word/2010/wordml" xmlns:wpg="http://schemas.microsoft.com/office/word/2010/wordprocessingGroup" xmlns:wpi="http://schemas.microsoft.com/office/word/2010/wordprocessingInk" xmlns:wne="http://schemas.microsoft.com/office/word/2006/wordml" xmlns:wps="http://schemas.microsoft.com/office/word/2010/wordprocessingShape" mc:Ignorable="w14 wp14">
   <w:body>
     <w:p>
       <w:pPr>
@@ -633,8 +633,503 @@
         <w:spacing w:after="0"/>
       </w:pPr>
       <w:r>
-        <w:t>Virus-like programs first appeared in computers in the 1980’s, however there was two famous examples before the term computer virus was coined, which were Creeper from 1971-72 and John walker’s “Infective” version of UNIVAC[cite here[], a popular ANIMAL game in 1975.</w:t>
-      </w:r>
+        <w:t>Virus-like programs first appeared in computers in the 1980’s, however there was two famous examples before the term computer virus was coined, which were Creeper from 1971-72</w:t>
+      </w:r>
+      <w:r>
+        <w:fldChar w:fldCharType="begin" w:fldLock="1"/>
+      </w:r>
+      <w:r>
+        <w:instrText>ADDIN CSL_CITATION { "citationItems" : [ { "id" : "ITEM-1", "itemData" : { "author" : [ { "dropping-particle" : "", "family" : "Szor", "given" : "P", "non-dropping-particle" : "", "parse-names" : false, "suffix" : "" } ], "id" : "ITEM-1", "issued" : { "date-parts" : [ [ "2005" ] ] }, "title" : "The art of computer virus research and defense", "type" : "book" }, "uris" : [ "http://www.mendeley.com/documents/?uuid=a286fed2-97ce-45d4-bafe-4a8daf21fb85" ] } ], "mendeley" : { "formattedCitation" : "[1]", "plainTextFormattedCitation" : "[1]", "previouslyFormattedCitation" : "[1]" }, "properties" : { "noteIndex" : 0 }, "schema" : "https://github.com/citation-style-language/schema/raw/master/csl-citation.json" }</w:instrText>
+      </w:r>
+      <w:r>
+        <w:fldChar w:fldCharType="separate"/>
+      </w:r>
+      <w:r>
+        <w:rPr>
+          <w:noProof/>
+        </w:rPr>
+        <w:t>[1]</w:t>
+      </w:r>
+      <w:r>
+        <w:fldChar w:fldCharType="end"/>
+      </w:r>
+      <w:r>
+        <w:t xml:space="preserve"> and John walker’s “Infective” version of UNIVAC[cite here[], a popular ANIMAL game in 1975.</w:t>
+      </w:r>
+      <w:r>
+        <w:t xml:space="preserve"> </w:t>
+      </w:r>
+      <w:r>
+        <w:tab/>
+      </w:r>
+      <w:r>
+        <w:tab/>
+      </w:r>
+      <w:r>
+        <w:t>In fact, the Creeper virus and its rival  Reaper</w:t>
+      </w:r>
+      <w:r>
+        <w:fldChar w:fldCharType="begin" w:fldLock="1"/>
+      </w:r>
+      <w:r>
+        <w:instrText>ADDIN CSL_CITATION { "citationItems" : [ { "id" : "ITEM-1", "itemData" : { "author" : [ { "dropping-particle" : "", "family" : "Szor", "given" : "P", "non-dropping-particle" : "", "parse-names" : false, "suffix" : "" } ], "id" : "ITEM-1", "issued" : { "date-parts" : [ [ "2005" ] ] }, "title" : "The art of computer virus research and defense", "type" : "book" }, "uris" : [ "http://www.mendeley.com/documents/?uuid=a286fed2-97ce-45d4-bafe-4a8daf21fb85" ] } ], "mendeley" : { "formattedCitation" : "[1]", "plainTextFormattedCitation" : "[1]", "previouslyFormattedCitation" : "[1]" }, "properties" : { "noteIndex" : 0 }, "schema" : "https://github.com/citation-style-language/schema/raw/master/csl-citation.json" }</w:instrText>
+      </w:r>
+      <w:r>
+        <w:fldChar w:fldCharType="separate"/>
+      </w:r>
+      <w:r>
+        <w:rPr>
+          <w:noProof/>
+        </w:rPr>
+        <w:t>[1]</w:t>
+      </w:r>
+      <w:r>
+        <w:fldChar w:fldCharType="end"/>
+      </w:r>
+      <w:r>
+        <w:t xml:space="preserve">, which is the first “antivirus” solution for systems within a network namely, TENEX running on PDP-10s. Were both born during the early development </w:t>
+      </w:r>
+      <w:r>
+        <w:t>what became</w:t>
+      </w:r>
+      <w:r>
+        <w:t xml:space="preserve"> “</w:t>
+      </w:r>
+      <w:r>
+        <w:t>the I</w:t>
+      </w:r>
+      <w:r>
+        <w:t>nternet”</w:t>
+      </w:r>
+      <w:r>
+        <w:fldChar w:fldCharType="begin" w:fldLock="1"/>
+      </w:r>
+      <w:r>
+        <w:instrText>ADDIN CSL_CITATION { "citationItems" : [ { "id" : "ITEM-1", "itemData" : { "author" : [ { "dropping-particle" : "", "family" : "Szor", "given" : "P", "non-dropping-particle" : "", "parse-names" : false, "suffix" : "" } ], "id" : "ITEM-1", "issued" : { "date-parts" : [ [ "2005" ] ] }, "title" : "The art of computer virus research and defense", "type" : "book" }, "uris" : [ "http://www.mendeley.com/documents/?uuid=a286fed2-97ce-45d4-bafe-4a8daf21fb85" ] } ], "mendeley" : { "formattedCitation" : "[1]", "plainTextFormattedCitation" : "[1]", "previouslyFormattedCitation" : "[1]" }, "properties" : { "noteIndex" : 0 }, "schema" : "https://github.com/citation-style-language/schema/raw/master/csl-citation.json" }</w:instrText>
+      </w:r>
+      <w:r>
+        <w:fldChar w:fldCharType="separate"/>
+      </w:r>
+      <w:r>
+        <w:rPr>
+          <w:noProof/>
+        </w:rPr>
+        <w:t>[1]</w:t>
+      </w:r>
+      <w:r>
+        <w:fldChar w:fldCharType="end"/>
+      </w:r>
+      <w:r>
+        <w:t>.</w:t>
+      </w:r>
+    </w:p>
+    <w:p>
+      <w:pPr>
+        <w:spacing w:after="0"/>
+      </w:pPr>
+    </w:p>
+    <w:p>
+      <w:pPr>
+        <w:spacing w:after="0"/>
+      </w:pPr>
+      <w:r>
+        <w:t xml:space="preserve">The first virus on microcomputers were written on the Apple-ii circa 1982, by  Rich </w:t>
+      </w:r>
+      <w:proofErr w:type="spellStart"/>
+      <w:r>
+        <w:t>Skrenta</w:t>
+      </w:r>
+      <w:proofErr w:type="spellEnd"/>
+      <w:r>
+        <w:fldChar w:fldCharType="begin" w:fldLock="1"/>
+      </w:r>
+      <w:r>
+        <w:instrText>ADDIN CSL_CITATION { "citationItems" : [ { "id" : "ITEM-1", "itemData" : { "author" : [ { "dropping-particle" : "", "family" : "Szor", "given" : "P", "non-dropping-particle" : "", "parse-names" : false, "suffix" : "" } ], "id" : "ITEM-1", "issued" : { "date-parts" : [ [ "2005" ] ] }, "title" : "The art of computer virus research and defense", "type" : "book" }, "uris" : [ "http://www.mendeley.com/documents/?uuid=a286fed2-97ce-45d4-bafe-4a8daf21fb85" ] } ], "mendeley" : { "formattedCitation" : "[1]", "plainTextFormattedCitation" : "[1]", "previouslyFormattedCitation" : "[1]" }, "properties" : { "noteIndex" : 0 }, "schema" : "https://github.com/citation-style-language/schema/raw/master/csl-citation.json" }</w:instrText>
+      </w:r>
+      <w:r>
+        <w:fldChar w:fldCharType="separate"/>
+      </w:r>
+      <w:r>
+        <w:rPr>
+          <w:noProof/>
+        </w:rPr>
+        <w:t>[1]</w:t>
+      </w:r>
+      <w:r>
+        <w:fldChar w:fldCharType="end"/>
+      </w:r>
+      <w:r>
+        <w:t>, where he wrote a virus called “Elk Cloner”  which in time he commented that he is best known for  what he called the “stupidest hack” he ever coded</w:t>
+      </w:r>
+      <w:r>
+        <w:fldChar w:fldCharType="begin" w:fldLock="1"/>
+      </w:r>
+      <w:r>
+        <w:instrText>ADDIN CSL_CITATION { "citationItems" : [ { "id" : "ITEM-1", "itemData" : { "author" : [ { "dropping-particle" : "", "family" : "Szor", "given" : "P", "non-dropping-particle" : "", "parse-names" : false, "suffix" : "" } ], "id" : "ITEM-1", "issued" : { "date-parts" : [ [ "2005" ] ] }, "title" : "The art of computer virus research and defense", "type" : "book" }, "uris" : [ "http://www.mendeley.com/documents/?uuid=a286fed2-97ce-45d4-bafe-4a8daf21fb85" ] } ], "mendeley" : { "formattedCitation" : "[1]", "plainTextFormattedCitation" : "[1]", "previouslyFormattedCitation" : "[1]" }, "properties" : { "noteIndex" : 0 }, "schema" : "https://github.com/citation-style-language/schema/raw/master/csl-citation.json" }</w:instrText>
+      </w:r>
+      <w:r>
+        <w:fldChar w:fldCharType="separate"/>
+      </w:r>
+      <w:r>
+        <w:rPr>
+          <w:noProof/>
+        </w:rPr>
+        <w:t>[1]</w:t>
+      </w:r>
+      <w:r>
+        <w:fldChar w:fldCharType="end"/>
+      </w:r>
+      <w:r>
+        <w:t>.</w:t>
+      </w:r>
+      <w:r>
+        <w:tab/>
+      </w:r>
+      <w:r>
+        <w:tab/>
+        <w:t xml:space="preserve">The Elk Cloner virus was initially thought to not be able </w:t>
+      </w:r>
+      <w:r>
+        <w:lastRenderedPageBreak/>
+        <w:t xml:space="preserve">to work by its </w:t>
+      </w:r>
+      <w:proofErr w:type="gramStart"/>
+      <w:r>
+        <w:t xml:space="preserve">author </w:t>
+      </w:r>
+      <w:r>
+        <w:t xml:space="preserve"> who</w:t>
+      </w:r>
+      <w:proofErr w:type="gramEnd"/>
+      <w:r>
+        <w:t xml:space="preserve"> continued with the hack  despite this opinion. When the virus </w:t>
+      </w:r>
+      <w:proofErr w:type="gramStart"/>
+      <w:r>
+        <w:t xml:space="preserve">was </w:t>
+      </w:r>
+      <w:r>
+        <w:t>deployed</w:t>
+      </w:r>
+      <w:proofErr w:type="gramEnd"/>
+      <w:r>
+        <w:t>,</w:t>
+      </w:r>
+      <w:r>
+        <w:t xml:space="preserve"> its intention was for its comedy value </w:t>
+      </w:r>
+      <w:r>
+        <w:t>however,</w:t>
+      </w:r>
+      <w:r>
+        <w:t xml:space="preserve"> </w:t>
+      </w:r>
+      <w:r>
+        <w:t>the teachers whom were the initial victims of the Elk Cloner virus proved to be unamused by this</w:t>
+      </w:r>
+      <w:r>
+        <w:t>.   The Elk Cloner virus works by activating its payload (subroutine ) that displayed the author’s poem after every 50</w:t>
+      </w:r>
+      <w:r>
+        <w:rPr>
+          <w:vertAlign w:val="superscript"/>
+        </w:rPr>
+        <w:t>th</w:t>
+      </w:r>
+      <w:r>
+        <w:t xml:space="preserve"> use of the infected disk, when the system was resettled, specifically on the 50</w:t>
+      </w:r>
+      <w:r>
+        <w:rPr>
+          <w:vertAlign w:val="superscript"/>
+        </w:rPr>
+        <w:t>th</w:t>
+      </w:r>
+      <w:r>
+        <w:t xml:space="preserve"> boot Elk Cloner hooked the reset handler meaning the payload would only activate after pressing the reset button. The result </w:t>
+      </w:r>
+      <w:proofErr w:type="gramStart"/>
+      <w:r>
+        <w:t>is shown</w:t>
+      </w:r>
+      <w:proofErr w:type="gramEnd"/>
+      <w:r>
+        <w:t xml:space="preserve"> in the figure below (Fig 1). </w:t>
+      </w:r>
+    </w:p>
+    <w:p>
+      <w:pPr>
+        <w:spacing w:after="0"/>
+      </w:pPr>
+    </w:p>
+    <w:p>
+      <w:pPr>
+        <w:spacing w:after="0"/>
+      </w:pPr>
+      <w:r>
+        <w:t xml:space="preserve">(Fig 1 – Elk Cloner activates </w:t>
+      </w:r>
+      <w:r>
+        <w:fldChar w:fldCharType="begin" w:fldLock="1"/>
+      </w:r>
+      <w:r>
+        <w:instrText>ADDIN CSL_CITATION { "citationItems" : [ { "id" : "ITEM-1", "itemData" : { "author" : [ { "dropping-particle" : "", "family" : "Szor", "given" : "P", "non-dropping-particle" : "", "parse-names" : false, "suffix" : "" } ], "id" : "ITEM-1", "issued" : { "date-parts" : [ [ "2005" ] ] }, "title" : "The art of computer virus research and defense", "type" : "book" }, "uris" : [ "http://www.mendeley.com/documents/?uuid=a286fed2-97ce-45d4-bafe-4a8daf21fb85" ] } ], "mendeley" : { "formattedCitation" : "[1]", "plainTextFormattedCitation" : "[1]", "previouslyFormattedCitation" : "[1]" }, "properties" : { "noteIndex" : 0 }, "schema" : "https://github.com/citation-style-language/schema/raw/master/csl-citation.json" }</w:instrText>
+      </w:r>
+      <w:r>
+        <w:fldChar w:fldCharType="separate"/>
+      </w:r>
+      <w:r>
+        <w:rPr>
+          <w:noProof/>
+        </w:rPr>
+        <w:t>[1]</w:t>
+      </w:r>
+      <w:r>
+        <w:fldChar w:fldCharType="end"/>
+      </w:r>
+      <w:r>
+        <w:t>).</w:t>
+      </w:r>
+    </w:p>
+    <w:p>
+      <w:pPr>
+        <w:spacing w:after="0"/>
+      </w:pPr>
+      <w:r>
+        <w:rPr>
+          <w:noProof/>
+          <w:lang w:eastAsia="en-GB"/>
+        </w:rPr>
+        <w:drawing>
+          <wp:anchor distT="0" distB="0" distL="114300" distR="114300" simplePos="0" relativeHeight="251658240" behindDoc="0" locked="0" layoutInCell="1" allowOverlap="1" wp14:anchorId="0AA95FC3" wp14:editId="1ECB6427">
+            <wp:simplePos x="0" y="0"/>
+            <wp:positionH relativeFrom="column">
+              <wp:posOffset>-635</wp:posOffset>
+            </wp:positionH>
+            <wp:positionV relativeFrom="paragraph">
+              <wp:posOffset>28575</wp:posOffset>
+            </wp:positionV>
+            <wp:extent cx="2268220" cy="1543050"/>
+            <wp:effectExtent l="0" t="0" r="0" b="0"/>
+            <wp:wrapSquare wrapText="bothSides"/>
+            <wp:docPr id="1" name="Picture 1"/>
+            <wp:cNvGraphicFramePr>
+              <a:graphicFrameLocks xmlns:a="http://schemas.openxmlformats.org/drawingml/2006/main" noChangeAspect="1"/>
+            </wp:cNvGraphicFramePr>
+            <a:graphic xmlns:a="http://schemas.openxmlformats.org/drawingml/2006/main">
+              <a:graphicData uri="http://schemas.openxmlformats.org/drawingml/2006/picture">
+                <pic:pic xmlns:pic="http://schemas.openxmlformats.org/drawingml/2006/picture">
+                  <pic:nvPicPr>
+                    <pic:cNvPr id="0" name=""/>
+                    <pic:cNvPicPr/>
+                  </pic:nvPicPr>
+                  <pic:blipFill rotWithShape="1">
+                    <a:blip r:embed="rId8">
+                      <a:extLst>
+                        <a:ext uri="{28A0092B-C50C-407E-A947-70E740481C1C}">
+                          <a14:useLocalDpi xmlns:a14="http://schemas.microsoft.com/office/drawing/2010/main" val="0"/>
+                        </a:ext>
+                      </a:extLst>
+                    </a:blip>
+                    <a:srcRect l="43403" t="37472" r="31652" b="39911"/>
+                    <a:stretch/>
+                  </pic:blipFill>
+                  <pic:spPr bwMode="auto">
+                    <a:xfrm>
+                      <a:off x="0" y="0"/>
+                      <a:ext cx="2268220" cy="1543050"/>
+                    </a:xfrm>
+                    <a:prstGeom prst="rect">
+                      <a:avLst/>
+                    </a:prstGeom>
+                    <a:ln>
+                      <a:noFill/>
+                    </a:ln>
+                    <a:extLst>
+                      <a:ext uri="{53640926-AAD7-44D8-BBD7-CCE9431645EC}">
+                        <a14:shadowObscured xmlns:a14="http://schemas.microsoft.com/office/drawing/2010/main"/>
+                      </a:ext>
+                    </a:extLst>
+                  </pic:spPr>
+                </pic:pic>
+              </a:graphicData>
+            </a:graphic>
+            <wp14:sizeRelH relativeFrom="page">
+              <wp14:pctWidth>0</wp14:pctWidth>
+            </wp14:sizeRelH>
+            <wp14:sizeRelV relativeFrom="page">
+              <wp14:pctHeight>0</wp14:pctHeight>
+            </wp14:sizeRelV>
+          </wp:anchor>
+        </w:drawing>
+      </w:r>
+      <w:r>
+        <w:t xml:space="preserve"> </w:t>
+      </w:r>
+      <w:r>
+        <w:t xml:space="preserve">Interestingly enough  the term “Computer Virus” and thus the classification of these programs, was not introduced until </w:t>
+      </w:r>
+      <w:r>
+        <w:t>in</w:t>
+      </w:r>
+      <w:r>
+        <w:t xml:space="preserve"> 1984, a mathematician called </w:t>
+      </w:r>
+      <w:proofErr w:type="spellStart"/>
+      <w:r>
+        <w:t>Dr.</w:t>
+      </w:r>
+      <w:proofErr w:type="spellEnd"/>
+      <w:r>
+        <w:t xml:space="preserve"> Frederik Cohen</w:t>
+      </w:r>
+      <w:r>
+        <w:fldChar w:fldCharType="begin" w:fldLock="1"/>
+      </w:r>
+      <w:r>
+        <w:instrText>ADDIN CSL_CITATION { "citationItems" : [ { "id" : "ITEM-1", "itemData" : { "ISBN" : "0471007684", "abstract" : "From the reviews of the first edition \"Cohen has been writing and speaking on viruses since they were just glimmerings in the eyes of \u2026 minded computer scientists. And, as a \u2026 minded scientist himself, Dr. Cohen does know his stuff.\" \u2014EXE Magazine \"This book is fun to read (a rarity in this field) and seemingly near faultless in the majority of its conclusions. Considering the author\u2019s considerable achievements, it is also written with admirable modesty.\" \u2014Virus Bulletin Here is an outstanding opportunity to learn about computer viruses from the internationally acclaimed pioneer in the field who actually coined the phrase \"computer virus.\" This new edition of Cohen\u2019s classic work has been updated and expanded to nearly double its original size and now includes entirely new chapters on LAN viruses, international viruses, and good viruses (including code). As entertaining as it is thorough, the text is enlivened by Cohen\u2019s down-to-earth wit and his many fascinating anecdotes and heretofore unpublished historical facts about viruses. Both broad in its coverage and deep in its consideration, it includes dozens of lucid explanations and examples that amicably guide the reader through the complex, often convoluted subject matter. Hailed as a tour de force, Cohen\u2019s discussion of defensive strategies reveals many of the stumbling blocks that often trip readers up. Among the breakthroughs and exciting new developments you\u2019ll find only in this book are:A new analysis of the epidemiology of computer virusesNew forms of virus evolution that will render most current defenses uselessNew strategies and tactics in virus defensesNew analyses of synergistic effects in attack and defense", "author" : [ { "dropping-particle" : "", "family" : "Cohen", "given" : "Frederick B.", "non-dropping-particle" : "", "parse-names" : false, "suffix" : "" } ], "id" : "ITEM-1", "issued" : { "date-parts" : [ [ "1994" ] ] }, "page" : "288", "publisher" : "Wiley", "title" : "A Short Course on Computer Viruses", "type" : "book" }, "uris" : [ "http://www.mendeley.com/documents/?uuid=e3a943fc-f4f0-4745-bb78-bc2a602ea3d7" ] } ], "mendeley" : { "formattedCitation" : "[2]", "plainTextFormattedCitation" : "[2]", "previouslyFormattedCitation" : "[2]" }, "properties" : { "noteIndex" : 0 }, "schema" : "https://github.com/citation-style-language/schema/raw/master/csl-citation.json" }</w:instrText>
+      </w:r>
+      <w:r>
+        <w:fldChar w:fldCharType="separate"/>
+      </w:r>
+      <w:r>
+        <w:rPr>
+          <w:noProof/>
+        </w:rPr>
+        <w:t>[2]</w:t>
+      </w:r>
+      <w:r>
+        <w:fldChar w:fldCharType="end"/>
+      </w:r>
+      <w:r>
+        <w:t xml:space="preserve"> introduced term which</w:t>
+      </w:r>
+      <w:r>
+        <w:t xml:space="preserve"> consequently</w:t>
+      </w:r>
+      <w:r>
+        <w:t>,</w:t>
+      </w:r>
+      <w:r>
+        <w:t xml:space="preserve"> </w:t>
+      </w:r>
+      <w:r>
+        <w:t>named him the “father” of computer viruses due to his early studies of them. Funnily enough the term “Computer Virus”</w:t>
+      </w:r>
+      <w:r>
+        <w:t xml:space="preserve"> came from </w:t>
+      </w:r>
+      <w:r>
+        <w:t xml:space="preserve"> science fiction </w:t>
+      </w:r>
+      <w:r>
+        <w:t>novels</w:t>
+      </w:r>
+      <w:r>
+        <w:t>, that was picked u</w:t>
+      </w:r>
+      <w:r>
+        <w:t>p and recommended to Dr Cohen’s</w:t>
+      </w:r>
+      <w:r>
+        <w:t xml:space="preserve"> by his advisor Professor Leonard </w:t>
+      </w:r>
+      <w:proofErr w:type="spellStart"/>
+      <w:r>
+        <w:t>Adleman</w:t>
+      </w:r>
+      <w:proofErr w:type="spellEnd"/>
+      <w:r>
+        <w:t xml:space="preserve"> </w:t>
+      </w:r>
+      <w:r>
+        <w:fldChar w:fldCharType="begin" w:fldLock="1"/>
+      </w:r>
+      <w:r>
+        <w:instrText>ADDIN CSL_CITATION { "citationItems" : [ { "id" : "ITEM-1", "itemData" : { "author" : [ { "dropping-particle" : "", "family" : "Szor", "given" : "P", "non-dropping-particle" : "", "parse-names" : false, "suffix" : "" } ], "id" : "ITEM-1", "issued" : { "date-parts" : [ [ "2005" ] ] }, "title" : "The art of computer virus research and defense", "type" : "book" }, "uris" : [ "http://www.mendeley.com/documents/?uuid=a286fed2-97ce-45d4-bafe-4a8daf21fb85" ] } ], "mendeley" : { "formattedCitation" : "[1]", "plainTextFormattedCitation" : "[1]", "previouslyFormattedCitation" : "[1]" }, "properties" : { "noteIndex" : 0 }, "schema" : "https://github.com/citation-style-language/schema/raw/master/csl-citation.json" }</w:instrText>
+      </w:r>
+      <w:r>
+        <w:fldChar w:fldCharType="separate"/>
+      </w:r>
+      <w:r>
+        <w:rPr>
+          <w:noProof/>
+        </w:rPr>
+        <w:t>[1]</w:t>
+      </w:r>
+      <w:r>
+        <w:fldChar w:fldCharType="end"/>
+      </w:r>
+      <w:r>
+        <w:t>.</w:t>
+      </w:r>
+      <w:r>
+        <w:t xml:space="preserve"> </w:t>
+      </w:r>
+    </w:p>
+    <w:p>
+      <w:pPr>
+        <w:spacing w:after="0"/>
+      </w:pPr>
+    </w:p>
+    <w:p>
+      <w:pPr>
+        <w:spacing w:after="0"/>
+      </w:pPr>
+      <w:r>
+        <w:t>In Cohen’s work a formal mathematical model for computer viruses was created in 1984</w:t>
+      </w:r>
+      <w:r>
+        <w:fldChar w:fldCharType="begin" w:fldLock="1"/>
+      </w:r>
+      <w:r>
+        <w:instrText>ADDIN CSL_CITATION { "citationItems" : [ { "id" : "ITEM-1", "itemData" : { "author" : [ { "dropping-particle" : "", "family" : "Szor", "given" : "P", "non-dropping-particle" : "", "parse-names" : false, "suffix" : "" } ], "id" : "ITEM-1", "issued" : { "date-parts" : [ [ "2005" ] ] }, "title" : "The art of computer virus research and defense", "type" : "book" }, "uris" : [ "http://www.mendeley.com/documents/?uuid=a286fed2-97ce-45d4-bafe-4a8daf21fb85" ] } ], "mendeley" : { "formattedCitation" : "[1]", "plainTextFormattedCitation" : "[1]" }, "properties" : { "noteIndex" : 0 }, "schema" : "https://github.com/citation-style-language/schema/raw/master/csl-citation.json" }</w:instrText>
+      </w:r>
+      <w:r>
+        <w:fldChar w:fldCharType="separate"/>
+      </w:r>
+      <w:r>
+        <w:rPr>
+          <w:noProof/>
+        </w:rPr>
+        <w:t>[1]</w:t>
+      </w:r>
+      <w:r>
+        <w:fldChar w:fldCharType="end"/>
+      </w:r>
+      <w:r>
+        <w:t xml:space="preserve"> .</w:t>
+      </w:r>
+    </w:p>
+    <w:p>
+      <w:pPr>
+        <w:spacing w:after="0"/>
+      </w:pPr>
+    </w:p>
+    <w:p>
+      <w:pPr>
+        <w:spacing w:after="0"/>
+      </w:pPr>
+    </w:p>
+    <w:p>
+      <w:pPr>
+        <w:spacing w:after="0"/>
+      </w:pPr>
+    </w:p>
+    <w:p>
+      <w:pPr>
+        <w:spacing w:after="0"/>
+      </w:pPr>
+    </w:p>
+    <w:p>
+      <w:pPr>
+        <w:spacing w:after="0"/>
+      </w:pPr>
+    </w:p>
+    <w:p>
+      <w:pPr>
+        <w:spacing w:after="0"/>
+      </w:pPr>
       <w:bookmarkStart w:id="1" w:name="_GoBack"/>
       <w:bookmarkEnd w:id="1"/>
     </w:p>
@@ -645,61 +1140,6 @@
     </w:p>
     <w:p>
       <w:pPr>
-        <w:spacing w:after="0"/>
-      </w:pPr>
-    </w:p>
-    <w:p>
-      <w:pPr>
-        <w:spacing w:after="0"/>
-      </w:pPr>
-    </w:p>
-    <w:p>
-      <w:pPr>
-        <w:spacing w:after="0"/>
-      </w:pPr>
-    </w:p>
-    <w:p>
-      <w:pPr>
-        <w:spacing w:after="0"/>
-      </w:pPr>
-    </w:p>
-    <w:p>
-      <w:pPr>
-        <w:spacing w:after="0"/>
-      </w:pPr>
-    </w:p>
-    <w:p>
-      <w:pPr>
-        <w:spacing w:after="0"/>
-      </w:pPr>
-    </w:p>
-    <w:p>
-      <w:pPr>
-        <w:spacing w:after="0"/>
-      </w:pPr>
-    </w:p>
-    <w:p>
-      <w:pPr>
-        <w:spacing w:after="0"/>
-      </w:pPr>
-    </w:p>
-    <w:p>
-      <w:pPr>
-        <w:spacing w:after="0"/>
-      </w:pPr>
-    </w:p>
-    <w:p>
-      <w:pPr>
-        <w:spacing w:after="0"/>
-      </w:pPr>
-    </w:p>
-    <w:p>
-      <w:pPr>
-        <w:spacing w:after="0"/>
-      </w:pPr>
-    </w:p>
-    <w:p>
-      <w:pPr>
         <w:pStyle w:val="Heading1"/>
       </w:pPr>
     </w:p>
@@ -1175,8 +1615,125 @@
     </w:p>
     <w:p>
       <w:pPr>
-        <w:spacing w:after="0"/>
-      </w:pPr>
+        <w:pStyle w:val="Heading1"/>
+      </w:pPr>
+      <w:r>
+        <w:lastRenderedPageBreak/>
+        <w:t>Bibliography</w:t>
+      </w:r>
+    </w:p>
+    <w:p>
+      <w:pPr>
+        <w:pStyle w:val="NormalWeb"/>
+        <w:ind w:left="640" w:hanging="640"/>
+        <w:divId w:val="131412589"/>
+        <w:rPr>
+          <w:rFonts w:ascii="Calibri" w:hAnsi="Calibri"/>
+          <w:noProof/>
+          <w:sz w:val="20"/>
+        </w:rPr>
+      </w:pPr>
+      <w:r>
+        <w:fldChar w:fldCharType="begin" w:fldLock="1"/>
+      </w:r>
+      <w:r>
+        <w:instrText xml:space="preserve">ADDIN Mendeley Bibliography CSL_BIBLIOGRAPHY </w:instrText>
+      </w:r>
+      <w:r>
+        <w:fldChar w:fldCharType="separate"/>
+      </w:r>
+      <w:r>
+        <w:rPr>
+          <w:rFonts w:ascii="Calibri" w:hAnsi="Calibri"/>
+          <w:noProof/>
+          <w:sz w:val="20"/>
+        </w:rPr>
+        <w:t>[1]</w:t>
+      </w:r>
+      <w:r>
+        <w:rPr>
+          <w:rFonts w:ascii="Calibri" w:hAnsi="Calibri"/>
+          <w:noProof/>
+          <w:sz w:val="20"/>
+        </w:rPr>
+        <w:tab/>
+        <w:t xml:space="preserve">P. Szor, </w:t>
+      </w:r>
+      <w:r>
+        <w:rPr>
+          <w:rFonts w:ascii="Calibri" w:hAnsi="Calibri"/>
+          <w:i/>
+          <w:iCs/>
+          <w:noProof/>
+          <w:sz w:val="20"/>
+        </w:rPr>
+        <w:t>The art of computer virus research and defense</w:t>
+      </w:r>
+      <w:r>
+        <w:rPr>
+          <w:rFonts w:ascii="Calibri" w:hAnsi="Calibri"/>
+          <w:noProof/>
+          <w:sz w:val="20"/>
+        </w:rPr>
+        <w:t>. 2005.</w:t>
+      </w:r>
+    </w:p>
+    <w:p>
+      <w:pPr>
+        <w:pStyle w:val="NormalWeb"/>
+        <w:ind w:left="640" w:hanging="640"/>
+        <w:divId w:val="131412589"/>
+        <w:rPr>
+          <w:rFonts w:ascii="Calibri" w:hAnsi="Calibri"/>
+          <w:noProof/>
+          <w:sz w:val="20"/>
+        </w:rPr>
+      </w:pPr>
+      <w:r>
+        <w:rPr>
+          <w:rFonts w:ascii="Calibri" w:hAnsi="Calibri"/>
+          <w:noProof/>
+          <w:sz w:val="20"/>
+        </w:rPr>
+        <w:t>[2]</w:t>
+      </w:r>
+      <w:r>
+        <w:rPr>
+          <w:rFonts w:ascii="Calibri" w:hAnsi="Calibri"/>
+          <w:noProof/>
+          <w:sz w:val="20"/>
+        </w:rPr>
+        <w:tab/>
+        <w:t xml:space="preserve">F. B. Cohen, </w:t>
+      </w:r>
+      <w:r>
+        <w:rPr>
+          <w:rFonts w:ascii="Calibri" w:hAnsi="Calibri"/>
+          <w:i/>
+          <w:iCs/>
+          <w:noProof/>
+          <w:sz w:val="20"/>
+        </w:rPr>
+        <w:t>A Short Course on Computer Viruses</w:t>
+      </w:r>
+      <w:r>
+        <w:rPr>
+          <w:rFonts w:ascii="Calibri" w:hAnsi="Calibri"/>
+          <w:noProof/>
+          <w:sz w:val="20"/>
+        </w:rPr>
+        <w:t xml:space="preserve">. Wiley, 1994, p. 288. </w:t>
+      </w:r>
+    </w:p>
+    <w:p>
+      <w:pPr>
+        <w:pStyle w:val="NormalWeb"/>
+        <w:ind w:left="640" w:hanging="640"/>
+        <w:divId w:val="1688560491"/>
+      </w:pPr>
+      <w:r>
+        <w:fldChar w:fldCharType="end"/>
+      </w:r>
     </w:p>
     <w:p>
       <w:pPr>
@@ -1199,8 +1756,58 @@
 </w:document>
 </file>
 
+<file path=word/endnotes.xml><?xml version="1.0" encoding="utf-8"?>
+<w:endnotes xmlns:wpc="http://schemas.microsoft.com/office/word/2010/wordprocessingCanvas" xmlns:mc="http://schemas.openxmlformats.org/markup-compatibility/2006" xmlns:o="urn:schemas-microsoft-com:office:office" xmlns:r="http://schemas.openxmlformats.org/officeDocument/2006/relationships" xmlns:m="http://schemas.openxmlformats.org/officeDocument/2006/math" xmlns:v="urn:schemas-microsoft-com:vml" xmlns:wp14="http://schemas.microsoft.com/office/word/2010/wordprocessingDrawing" xmlns:wp="http://schemas.openxmlformats.org/drawingml/2006/wordprocessingDrawing" xmlns:w10="urn:schemas-microsoft-com:office:word" xmlns:w="http://schemas.openxmlformats.org/wordprocessingml/2006/main" xmlns:w14="http://schemas.microsoft.com/office/word/2010/wordml" xmlns:wpg="http://schemas.microsoft.com/office/word/2010/wordprocessingGroup" xmlns:wpi="http://schemas.microsoft.com/office/word/2010/wordprocessingInk" xmlns:wne="http://schemas.microsoft.com/office/word/2006/wordml" xmlns:wps="http://schemas.microsoft.com/office/word/2010/wordprocessingShape" mc:Ignorable="w14 wp14">
+  <w:endnote w:type="separator" w:id="-1">
+    <w:p>
+      <w:pPr>
+        <w:spacing w:after="0" w:line="240" w:lineRule="auto"/>
+      </w:pPr>
+      <w:r>
+        <w:separator/>
+      </w:r>
+    </w:p>
+  </w:endnote>
+  <w:endnote w:type="continuationSeparator" w:id="0">
+    <w:p>
+      <w:pPr>
+        <w:spacing w:after="0" w:line="240" w:lineRule="auto"/>
+      </w:pPr>
+      <w:r>
+        <w:continuationSeparator/>
+      </w:r>
+    </w:p>
+  </w:endnote>
+</w:endnotes>
+</file>
+
+<file path=word/footnotes.xml><?xml version="1.0" encoding="utf-8"?>
+<w:footnotes xmlns:wpc="http://schemas.microsoft.com/office/word/2010/wordprocessingCanvas" xmlns:mc="http://schemas.openxmlformats.org/markup-compatibility/2006" xmlns:o="urn:schemas-microsoft-com:office:office" xmlns:r="http://schemas.openxmlformats.org/officeDocument/2006/relationships" xmlns:m="http://schemas.openxmlformats.org/officeDocument/2006/math" xmlns:v="urn:schemas-microsoft-com:vml" xmlns:wp14="http://schemas.microsoft.com/office/word/2010/wordprocessingDrawing" xmlns:wp="http://schemas.openxmlformats.org/drawingml/2006/wordprocessingDrawing" xmlns:w10="urn:schemas-microsoft-com:office:word" xmlns:w="http://schemas.openxmlformats.org/wordprocessingml/2006/main" xmlns:w14="http://schemas.microsoft.com/office/word/2010/wordml" xmlns:wpg="http://schemas.microsoft.com/office/word/2010/wordprocessingGroup" xmlns:wpi="http://schemas.microsoft.com/office/word/2010/wordprocessingInk" xmlns:wne="http://schemas.microsoft.com/office/word/2006/wordml" xmlns:wps="http://schemas.microsoft.com/office/word/2010/wordprocessingShape" mc:Ignorable="w14 wp14">
+  <w:footnote w:type="separator" w:id="-1">
+    <w:p>
+      <w:pPr>
+        <w:spacing w:after="0" w:line="240" w:lineRule="auto"/>
+      </w:pPr>
+      <w:r>
+        <w:separator/>
+      </w:r>
+    </w:p>
+  </w:footnote>
+  <w:footnote w:type="continuationSeparator" w:id="0">
+    <w:p>
+      <w:pPr>
+        <w:spacing w:after="0" w:line="240" w:lineRule="auto"/>
+      </w:pPr>
+      <w:r>
+        <w:continuationSeparator/>
+      </w:r>
+    </w:p>
+  </w:footnote>
+</w:footnotes>
+</file>
+
 <file path=word/styles.xml><?xml version="1.0" encoding="utf-8"?>
-<w:styles xmlns:mc="http://schemas.openxmlformats.org/markup-compatibility/2006" xmlns:r="http://schemas.openxmlformats.org/officeDocument/2006/relationships" xmlns:w="http://schemas.openxmlformats.org/wordprocessingml/2006/main" xmlns:w14="http://schemas.microsoft.com/office/word/2010/wordml" xmlns:w15="http://schemas.microsoft.com/office/word/2012/wordml" mc:Ignorable="w14 w15">
+<w:styles xmlns:mc="http://schemas.openxmlformats.org/markup-compatibility/2006" xmlns:r="http://schemas.openxmlformats.org/officeDocument/2006/relationships" xmlns:w="http://schemas.openxmlformats.org/wordprocessingml/2006/main" xmlns:w14="http://schemas.microsoft.com/office/word/2010/wordml" mc:Ignorable="w14">
   <w:docDefaults>
     <w:rPrDefault>
       <w:rPr>
@@ -1216,378 +1823,144 @@
       </w:pPr>
     </w:pPrDefault>
   </w:docDefaults>
-  <w:latentStyles w:defLockedState="0" w:defUIPriority="99" w:defSemiHidden="0" w:defUnhideWhenUsed="0" w:defQFormat="0" w:count="371">
-    <w:lsdException w:name="Normal" w:uiPriority="0" w:qFormat="1"/>
-    <w:lsdException w:name="heading 1" w:uiPriority="9" w:qFormat="1"/>
-    <w:lsdException w:name="heading 2" w:semiHidden="1" w:uiPriority="9" w:unhideWhenUsed="1" w:qFormat="1"/>
-    <w:lsdException w:name="heading 3" w:semiHidden="1" w:uiPriority="9" w:unhideWhenUsed="1" w:qFormat="1"/>
-    <w:lsdException w:name="heading 4" w:semiHidden="1" w:uiPriority="9" w:unhideWhenUsed="1" w:qFormat="1"/>
-    <w:lsdException w:name="heading 5" w:semiHidden="1" w:uiPriority="9" w:unhideWhenUsed="1" w:qFormat="1"/>
-    <w:lsdException w:name="heading 6" w:semiHidden="1" w:uiPriority="9" w:unhideWhenUsed="1" w:qFormat="1"/>
-    <w:lsdException w:name="heading 7" w:semiHidden="1" w:uiPriority="9" w:unhideWhenUsed="1" w:qFormat="1"/>
-    <w:lsdException w:name="heading 8" w:semiHidden="1" w:uiPriority="9" w:unhideWhenUsed="1" w:qFormat="1"/>
-    <w:lsdException w:name="heading 9" w:semiHidden="1" w:uiPriority="9" w:unhideWhenUsed="1" w:qFormat="1"/>
-    <w:lsdException w:name="index 1" w:semiHidden="1" w:unhideWhenUsed="1"/>
-    <w:lsdException w:name="index 2" w:semiHidden="1" w:unhideWhenUsed="1"/>
-    <w:lsdException w:name="index 3" w:semiHidden="1" w:unhideWhenUsed="1"/>
-    <w:lsdException w:name="index 4" w:semiHidden="1" w:unhideWhenUsed="1"/>
-    <w:lsdException w:name="index 5" w:semiHidden="1" w:unhideWhenUsed="1"/>
-    <w:lsdException w:name="index 6" w:semiHidden="1" w:unhideWhenUsed="1"/>
-    <w:lsdException w:name="index 7" w:semiHidden="1" w:unhideWhenUsed="1"/>
-    <w:lsdException w:name="index 8" w:semiHidden="1" w:unhideWhenUsed="1"/>
-    <w:lsdException w:name="index 9" w:semiHidden="1" w:unhideWhenUsed="1"/>
-    <w:lsdException w:name="toc 1" w:semiHidden="1" w:uiPriority="39" w:unhideWhenUsed="1"/>
-    <w:lsdException w:name="toc 2" w:semiHidden="1" w:uiPriority="39" w:unhideWhenUsed="1"/>
-    <w:lsdException w:name="toc 3" w:semiHidden="1" w:uiPriority="39" w:unhideWhenUsed="1"/>
-    <w:lsdException w:name="toc 4" w:semiHidden="1" w:uiPriority="39" w:unhideWhenUsed="1"/>
-    <w:lsdException w:name="toc 5" w:semiHidden="1" w:uiPriority="39" w:unhideWhenUsed="1"/>
-    <w:lsdException w:name="toc 6" w:semiHidden="1" w:uiPriority="39" w:unhideWhenUsed="1"/>
-    <w:lsdException w:name="toc 7" w:semiHidden="1" w:uiPriority="39" w:unhideWhenUsed="1"/>
-    <w:lsdException w:name="toc 8" w:semiHidden="1" w:uiPriority="39" w:unhideWhenUsed="1"/>
-    <w:lsdException w:name="toc 9" w:semiHidden="1" w:uiPriority="39" w:unhideWhenUsed="1"/>
-    <w:lsdException w:name="Normal Indent" w:semiHidden="1" w:unhideWhenUsed="1"/>
-    <w:lsdException w:name="footnote text" w:semiHidden="1" w:unhideWhenUsed="1"/>
-    <w:lsdException w:name="annotation text" w:semiHidden="1" w:unhideWhenUsed="1"/>
-    <w:lsdException w:name="header" w:semiHidden="1" w:unhideWhenUsed="1"/>
-    <w:lsdException w:name="footer" w:semiHidden="1" w:unhideWhenUsed="1"/>
-    <w:lsdException w:name="index heading" w:semiHidden="1" w:unhideWhenUsed="1"/>
-    <w:lsdException w:name="caption" w:semiHidden="1" w:uiPriority="35" w:unhideWhenUsed="1" w:qFormat="1"/>
-    <w:lsdException w:name="table of figures" w:semiHidden="1" w:unhideWhenUsed="1"/>
-    <w:lsdException w:name="envelope address" w:semiHidden="1" w:unhideWhenUsed="1"/>
-    <w:lsdException w:name="envelope return" w:semiHidden="1" w:unhideWhenUsed="1"/>
-    <w:lsdException w:name="footnote reference" w:semiHidden="1" w:unhideWhenUsed="1"/>
-    <w:lsdException w:name="annotation reference" w:semiHidden="1" w:unhideWhenUsed="1"/>
-    <w:lsdException w:name="line number" w:semiHidden="1" w:unhideWhenUsed="1"/>
-    <w:lsdException w:name="page number" w:semiHidden="1" w:unhideWhenUsed="1"/>
-    <w:lsdException w:name="endnote reference" w:semiHidden="1" w:unhideWhenUsed="1"/>
-    <w:lsdException w:name="endnote text" w:semiHidden="1" w:unhideWhenUsed="1"/>
-    <w:lsdException w:name="table of authorities" w:semiHidden="1" w:unhideWhenUsed="1"/>
-    <w:lsdException w:name="macro" w:semiHidden="1" w:unhideWhenUsed="1"/>
-    <w:lsdException w:name="toa heading" w:semiHidden="1" w:unhideWhenUsed="1"/>
-    <w:lsdException w:name="List" w:semiHidden="1" w:unhideWhenUsed="1"/>
-    <w:lsdException w:name="List Bullet" w:semiHidden="1" w:unhideWhenUsed="1"/>
-    <w:lsdException w:name="List Number" w:semiHidden="1" w:unhideWhenUsed="1"/>
-    <w:lsdException w:name="List 2" w:semiHidden="1" w:unhideWhenUsed="1"/>
-    <w:lsdException w:name="List 3" w:semiHidden="1" w:unhideWhenUsed="1"/>
-    <w:lsdException w:name="List 4" w:semiHidden="1" w:unhideWhenUsed="1"/>
-    <w:lsdException w:name="List 5" w:semiHidden="1" w:unhideWhenUsed="1"/>
-    <w:lsdException w:name="List Bullet 2" w:semiHidden="1" w:unhideWhenUsed="1"/>
-    <w:lsdException w:name="List Bullet 3" w:semiHidden="1" w:unhideWhenUsed="1"/>
-    <w:lsdException w:name="List Bullet 4" w:semiHidden="1" w:unhideWhenUsed="1"/>
-    <w:lsdException w:name="List Bullet 5" w:semiHidden="1" w:unhideWhenUsed="1"/>
-    <w:lsdException w:name="List Number 2" w:semiHidden="1" w:unhideWhenUsed="1"/>
-    <w:lsdException w:name="List Number 3" w:semiHidden="1" w:unhideWhenUsed="1"/>
-    <w:lsdException w:name="List Number 4" w:semiHidden="1" w:unhideWhenUsed="1"/>
-    <w:lsdException w:name="List Number 5" w:semiHidden="1" w:unhideWhenUsed="1"/>
-    <w:lsdException w:name="Title" w:uiPriority="10" w:qFormat="1"/>
-    <w:lsdException w:name="Closing" w:semiHidden="1" w:unhideWhenUsed="1"/>
-    <w:lsdException w:name="Signature" w:semiHidden="1" w:unhideWhenUsed="1"/>
-    <w:lsdException w:name="Default Paragraph Font" w:semiHidden="1" w:uiPriority="1" w:unhideWhenUsed="1"/>
-    <w:lsdException w:name="Body Text" w:semiHidden="1" w:unhideWhenUsed="1"/>
-    <w:lsdException w:name="Body Text Indent" w:semiHidden="1" w:unhideWhenUsed="1"/>
-    <w:lsdException w:name="List Continue" w:semiHidden="1" w:unhideWhenUsed="1"/>
-    <w:lsdException w:name="List Continue 2" w:semiHidden="1" w:unhideWhenUsed="1"/>
-    <w:lsdException w:name="List Continue 3" w:semiHidden="1" w:unhideWhenUsed="1"/>
-    <w:lsdException w:name="List Continue 4" w:semiHidden="1" w:unhideWhenUsed="1"/>
-    <w:lsdException w:name="List Continue 5" w:semiHidden="1" w:unhideWhenUsed="1"/>
-    <w:lsdException w:name="Message Header" w:semiHidden="1" w:unhideWhenUsed="1"/>
-    <w:lsdException w:name="Subtitle" w:uiPriority="11" w:qFormat="1"/>
-    <w:lsdException w:name="Salutation" w:semiHidden="1" w:unhideWhenUsed="1"/>
-    <w:lsdException w:name="Date" w:semiHidden="1" w:unhideWhenUsed="1"/>
-    <w:lsdException w:name="Body Text First Indent" w:semiHidden="1" w:unhideWhenUsed="1"/>
-    <w:lsdException w:name="Body Text First Indent 2" w:semiHidden="1" w:unhideWhenUsed="1"/>
-    <w:lsdException w:name="Note Heading" w:semiHidden="1" w:unhideWhenUsed="1"/>
-    <w:lsdException w:name="Body Text 2" w:semiHidden="1" w:unhideWhenUsed="1"/>
-    <w:lsdException w:name="Body Text 3" w:semiHidden="1" w:unhideWhenUsed="1"/>
-    <w:lsdException w:name="Body Text Indent 2" w:semiHidden="1" w:unhideWhenUsed="1"/>
-    <w:lsdException w:name="Body Text Indent 3" w:semiHidden="1" w:unhideWhenUsed="1"/>
-    <w:lsdException w:name="Block Text" w:semiHidden="1" w:unhideWhenUsed="1"/>
-    <w:lsdException w:name="Hyperlink" w:semiHidden="1" w:unhideWhenUsed="1"/>
-    <w:lsdException w:name="FollowedHyperlink" w:semiHidden="1" w:unhideWhenUsed="1"/>
-    <w:lsdException w:name="Strong" w:uiPriority="22" w:qFormat="1"/>
-    <w:lsdException w:name="Emphasis" w:uiPriority="20" w:qFormat="1"/>
-    <w:lsdException w:name="Document Map" w:semiHidden="1" w:unhideWhenUsed="1"/>
-    <w:lsdException w:name="Plain Text" w:semiHidden="1" w:unhideWhenUsed="1"/>
-    <w:lsdException w:name="E-mail Signature" w:semiHidden="1" w:unhideWhenUsed="1"/>
-    <w:lsdException w:name="HTML Top of Form" w:semiHidden="1" w:unhideWhenUsed="1"/>
-    <w:lsdException w:name="HTML Bottom of Form" w:semiHidden="1" w:unhideWhenUsed="1"/>
-    <w:lsdException w:name="Normal (Web)" w:semiHidden="1" w:unhideWhenUsed="1"/>
-    <w:lsdException w:name="HTML Acronym" w:semiHidden="1" w:unhideWhenUsed="1"/>
-    <w:lsdException w:name="HTML Address" w:semiHidden="1" w:unhideWhenUsed="1"/>
-    <w:lsdException w:name="HTML Cite" w:semiHidden="1" w:unhideWhenUsed="1"/>
-    <w:lsdException w:name="HTML Code" w:semiHidden="1" w:unhideWhenUsed="1"/>
-    <w:lsdException w:name="HTML Definition" w:semiHidden="1" w:unhideWhenUsed="1"/>
-    <w:lsdException w:name="HTML Keyboard" w:semiHidden="1" w:unhideWhenUsed="1"/>
-    <w:lsdException w:name="HTML Preformatted" w:semiHidden="1" w:unhideWhenUsed="1"/>
-    <w:lsdException w:name="HTML Sample" w:semiHidden="1" w:unhideWhenUsed="1"/>
-    <w:lsdException w:name="HTML Typewriter" w:semiHidden="1" w:unhideWhenUsed="1"/>
-    <w:lsdException w:name="HTML Variable" w:semiHidden="1" w:unhideWhenUsed="1"/>
-    <w:lsdException w:name="Normal Table" w:semiHidden="1" w:unhideWhenUsed="1"/>
-    <w:lsdException w:name="annotation subject" w:semiHidden="1" w:unhideWhenUsed="1"/>
-    <w:lsdException w:name="No List" w:semiHidden="1" w:unhideWhenUsed="1"/>
-    <w:lsdException w:name="Outline List 1" w:semiHidden="1" w:unhideWhenUsed="1"/>
-    <w:lsdException w:name="Outline List 2" w:semiHidden="1" w:unhideWhenUsed="1"/>
-    <w:lsdException w:name="Outline List 3" w:semiHidden="1" w:unhideWhenUsed="1"/>
-    <w:lsdException w:name="Table Simple 1" w:semiHidden="1" w:unhideWhenUsed="1"/>
-    <w:lsdException w:name="Table Simple 2" w:semiHidden="1" w:unhideWhenUsed="1"/>
-    <w:lsdException w:name="Table Simple 3" w:semiHidden="1" w:unhideWhenUsed="1"/>
-    <w:lsdException w:name="Table Classic 1" w:semiHidden="1" w:unhideWhenUsed="1"/>
-    <w:lsdException w:name="Table Classic 2" w:semiHidden="1" w:unhideWhenUsed="1"/>
-    <w:lsdException w:name="Table Classic 3" w:semiHidden="1" w:unhideWhenUsed="1"/>
-    <w:lsdException w:name="Table Classic 4" w:semiHidden="1" w:unhideWhenUsed="1"/>
-    <w:lsdException w:name="Table Colorful 1" w:semiHidden="1" w:unhideWhenUsed="1"/>
-    <w:lsdException w:name="Table Colorful 2" w:semiHidden="1" w:unhideWhenUsed="1"/>
-    <w:lsdException w:name="Table Colorful 3" w:semiHidden="1" w:unhideWhenUsed="1"/>
-    <w:lsdException w:name="Table Columns 1" w:semiHidden="1" w:unhideWhenUsed="1"/>
-    <w:lsdException w:name="Table Columns 2" w:semiHidden="1" w:unhideWhenUsed="1"/>
-    <w:lsdException w:name="Table Columns 3" w:semiHidden="1" w:unhideWhenUsed="1"/>
-    <w:lsdException w:name="Table Columns 4" w:semiHidden="1" w:unhideWhenUsed="1"/>
-    <w:lsdException w:name="Table Columns 5" w:semiHidden="1" w:unhideWhenUsed="1"/>
-    <w:lsdException w:name="Table Grid 1" w:semiHidden="1" w:unhideWhenUsed="1"/>
-    <w:lsdException w:name="Table Grid 2" w:semiHidden="1" w:unhideWhenUsed="1"/>
-    <w:lsdException w:name="Table Grid 3" w:semiHidden="1" w:unhideWhenUsed="1"/>
-    <w:lsdException w:name="Table Grid 4" w:semiHidden="1" w:unhideWhenUsed="1"/>
-    <w:lsdException w:name="Table Grid 5" w:semiHidden="1" w:unhideWhenUsed="1"/>
-    <w:lsdException w:name="Table Grid 6" w:semiHidden="1" w:unhideWhenUsed="1"/>
-    <w:lsdException w:name="Table Grid 7" w:semiHidden="1" w:unhideWhenUsed="1"/>
-    <w:lsdException w:name="Table Grid 8" w:semiHidden="1" w:unhideWhenUsed="1"/>
-    <w:lsdException w:name="Table List 1" w:semiHidden="1" w:unhideWhenUsed="1"/>
-    <w:lsdException w:name="Table List 2" w:semiHidden="1" w:unhideWhenUsed="1"/>
-    <w:lsdException w:name="Table List 3" w:semiHidden="1" w:unhideWhenUsed="1"/>
-    <w:lsdException w:name="Table List 4" w:semiHidden="1" w:unhideWhenUsed="1"/>
-    <w:lsdException w:name="Table List 5" w:semiHidden="1" w:unhideWhenUsed="1"/>
-    <w:lsdException w:name="Table List 6" w:semiHidden="1" w:unhideWhenUsed="1"/>
-    <w:lsdException w:name="Table List 7" w:semiHidden="1" w:unhideWhenUsed="1"/>
-    <w:lsdException w:name="Table List 8" w:semiHidden="1" w:unhideWhenUsed="1"/>
-    <w:lsdException w:name="Table 3D effects 1" w:semiHidden="1" w:unhideWhenUsed="1"/>
-    <w:lsdException w:name="Table 3D effects 2" w:semiHidden="1" w:unhideWhenUsed="1"/>
-    <w:lsdException w:name="Table 3D effects 3" w:semiHidden="1" w:unhideWhenUsed="1"/>
-    <w:lsdException w:name="Table Contemporary" w:semiHidden="1" w:unhideWhenUsed="1"/>
-    <w:lsdException w:name="Table Elegant" w:semiHidden="1" w:unhideWhenUsed="1"/>
-    <w:lsdException w:name="Table Professional" w:semiHidden="1" w:unhideWhenUsed="1"/>
-    <w:lsdException w:name="Table Subtle 1" w:semiHidden="1" w:unhideWhenUsed="1"/>
-    <w:lsdException w:name="Table Subtle 2" w:semiHidden="1" w:unhideWhenUsed="1"/>
-    <w:lsdException w:name="Table Web 1" w:semiHidden="1" w:unhideWhenUsed="1"/>
-    <w:lsdException w:name="Table Web 2" w:semiHidden="1" w:unhideWhenUsed="1"/>
-    <w:lsdException w:name="Table Web 3" w:semiHidden="1" w:unhideWhenUsed="1"/>
-    <w:lsdException w:name="Balloon Text" w:semiHidden="1" w:unhideWhenUsed="1"/>
-    <w:lsdException w:name="Table Grid" w:uiPriority="59"/>
-    <w:lsdException w:name="Table Theme" w:semiHidden="1" w:unhideWhenUsed="1"/>
-    <w:lsdException w:name="Placeholder Text" w:semiHidden="1"/>
-    <w:lsdException w:name="No Spacing" w:uiPriority="1" w:qFormat="1"/>
-    <w:lsdException w:name="Light Shading" w:uiPriority="60"/>
-    <w:lsdException w:name="Light List" w:uiPriority="61"/>
-    <w:lsdException w:name="Light Grid" w:uiPriority="62"/>
-    <w:lsdException w:name="Medium Shading 1" w:uiPriority="63"/>
-    <w:lsdException w:name="Medium Shading 2" w:uiPriority="64"/>
-    <w:lsdException w:name="Medium List 1" w:uiPriority="65"/>
-    <w:lsdException w:name="Medium List 2" w:uiPriority="66"/>
-    <w:lsdException w:name="Medium Grid 1" w:uiPriority="67"/>
-    <w:lsdException w:name="Medium Grid 2" w:uiPriority="68"/>
-    <w:lsdException w:name="Medium Grid 3" w:uiPriority="69"/>
-    <w:lsdException w:name="Dark List" w:uiPriority="70"/>
-    <w:lsdException w:name="Colorful Shading" w:uiPriority="71"/>
-    <w:lsdException w:name="Colorful List" w:uiPriority="72"/>
-    <w:lsdException w:name="Colorful Grid" w:uiPriority="73"/>
-    <w:lsdException w:name="Light Shading Accent 1" w:uiPriority="60"/>
-    <w:lsdException w:name="Light List Accent 1" w:uiPriority="61"/>
-    <w:lsdException w:name="Light Grid Accent 1" w:uiPriority="62"/>
-    <w:lsdException w:name="Medium Shading 1 Accent 1" w:uiPriority="63"/>
-    <w:lsdException w:name="Medium Shading 2 Accent 1" w:uiPriority="64"/>
-    <w:lsdException w:name="Medium List 1 Accent 1" w:uiPriority="65"/>
-    <w:lsdException w:name="Revision" w:semiHidden="1"/>
-    <w:lsdException w:name="List Paragraph" w:uiPriority="34" w:qFormat="1"/>
-    <w:lsdException w:name="Quote" w:uiPriority="29" w:qFormat="1"/>
-    <w:lsdException w:name="Intense Quote" w:uiPriority="30" w:qFormat="1"/>
-    <w:lsdException w:name="Medium List 2 Accent 1" w:uiPriority="66"/>
-    <w:lsdException w:name="Medium Grid 1 Accent 1" w:uiPriority="67"/>
-    <w:lsdException w:name="Medium Grid 2 Accent 1" w:uiPriority="68"/>
-    <w:lsdException w:name="Medium Grid 3 Accent 1" w:uiPriority="69"/>
-    <w:lsdException w:name="Dark List Accent 1" w:uiPriority="70"/>
-    <w:lsdException w:name="Colorful Shading Accent 1" w:uiPriority="71"/>
-    <w:lsdException w:name="Colorful List Accent 1" w:uiPriority="72"/>
-    <w:lsdException w:name="Colorful Grid Accent 1" w:uiPriority="73"/>
-    <w:lsdException w:name="Light Shading Accent 2" w:uiPriority="60"/>
-    <w:lsdException w:name="Light List Accent 2" w:uiPriority="61"/>
-    <w:lsdException w:name="Light Grid Accent 2" w:uiPriority="62"/>
-    <w:lsdException w:name="Medium Shading 1 Accent 2" w:uiPriority="63"/>
-    <w:lsdException w:name="Medium Shading 2 Accent 2" w:uiPriority="64"/>
-    <w:lsdException w:name="Medium List 1 Accent 2" w:uiPriority="65"/>
-    <w:lsdException w:name="Medium List 2 Accent 2" w:uiPriority="66"/>
-    <w:lsdException w:name="Medium Grid 1 Accent 2" w:uiPriority="67"/>
-    <w:lsdException w:name="Medium Grid 2 Accent 2" w:uiPriority="68"/>
-    <w:lsdException w:name="Medium Grid 3 Accent 2" w:uiPriority="69"/>
-    <w:lsdException w:name="Dark List Accent 2" w:uiPriority="70"/>
-    <w:lsdException w:name="Colorful Shading Accent 2" w:uiPriority="71"/>
-    <w:lsdException w:name="Colorful List Accent 2" w:uiPriority="72"/>
-    <w:lsdException w:name="Colorful Grid Accent 2" w:uiPriority="73"/>
-    <w:lsdException w:name="Light Shading Accent 3" w:uiPriority="60"/>
-    <w:lsdException w:name="Light List Accent 3" w:uiPriority="61"/>
-    <w:lsdException w:name="Light Grid Accent 3" w:uiPriority="62"/>
-    <w:lsdException w:name="Medium Shading 1 Accent 3" w:uiPriority="63"/>
-    <w:lsdException w:name="Medium Shading 2 Accent 3" w:uiPriority="64"/>
-    <w:lsdException w:name="Medium List 1 Accent 3" w:uiPriority="65"/>
-    <w:lsdException w:name="Medium List 2 Accent 3" w:uiPriority="66"/>
-    <w:lsdException w:name="Medium Grid 1 Accent 3" w:uiPriority="67"/>
-    <w:lsdException w:name="Medium Grid 2 Accent 3" w:uiPriority="68"/>
-    <w:lsdException w:name="Medium Grid 3 Accent 3" w:uiPriority="69"/>
-    <w:lsdException w:name="Dark List Accent 3" w:uiPriority="70"/>
-    <w:lsdException w:name="Colorful Shading Accent 3" w:uiPriority="71"/>
-    <w:lsdException w:name="Colorful List Accent 3" w:uiPriority="72"/>
-    <w:lsdException w:name="Colorful Grid Accent 3" w:uiPriority="73"/>
-    <w:lsdException w:name="Light Shading Accent 4" w:uiPriority="60"/>
-    <w:lsdException w:name="Light List Accent 4" w:uiPriority="61"/>
-    <w:lsdException w:name="Light Grid Accent 4" w:uiPriority="62"/>
-    <w:lsdException w:name="Medium Shading 1 Accent 4" w:uiPriority="63"/>
-    <w:lsdException w:name="Medium Shading 2 Accent 4" w:uiPriority="64"/>
-    <w:lsdException w:name="Medium List 1 Accent 4" w:uiPriority="65"/>
-    <w:lsdException w:name="Medium List 2 Accent 4" w:uiPriority="66"/>
-    <w:lsdException w:name="Medium Grid 1 Accent 4" w:uiPriority="67"/>
-    <w:lsdException w:name="Medium Grid 2 Accent 4" w:uiPriority="68"/>
-    <w:lsdException w:name="Medium Grid 3 Accent 4" w:uiPriority="69"/>
-    <w:lsdException w:name="Dark List Accent 4" w:uiPriority="70"/>
-    <w:lsdException w:name="Colorful Shading Accent 4" w:uiPriority="71"/>
-    <w:lsdException w:name="Colorful List Accent 4" w:uiPriority="72"/>
-    <w:lsdException w:name="Colorful Grid Accent 4" w:uiPriority="73"/>
-    <w:lsdException w:name="Light Shading Accent 5" w:uiPriority="60"/>
-    <w:lsdException w:name="Light List Accent 5" w:uiPriority="61"/>
-    <w:lsdException w:name="Light Grid Accent 5" w:uiPriority="62"/>
-    <w:lsdException w:name="Medium Shading 1 Accent 5" w:uiPriority="63"/>
-    <w:lsdException w:name="Medium Shading 2 Accent 5" w:uiPriority="64"/>
-    <w:lsdException w:name="Medium List 1 Accent 5" w:uiPriority="65"/>
-    <w:lsdException w:name="Medium List 2 Accent 5" w:uiPriority="66"/>
-    <w:lsdException w:name="Medium Grid 1 Accent 5" w:uiPriority="67"/>
-    <w:lsdException w:name="Medium Grid 2 Accent 5" w:uiPriority="68"/>
-    <w:lsdException w:name="Medium Grid 3 Accent 5" w:uiPriority="69"/>
-    <w:lsdException w:name="Dark List Accent 5" w:uiPriority="70"/>
-    <w:lsdException w:name="Colorful Shading Accent 5" w:uiPriority="71"/>
-    <w:lsdException w:name="Colorful List Accent 5" w:uiPriority="72"/>
-    <w:lsdException w:name="Colorful Grid Accent 5" w:uiPriority="73"/>
-    <w:lsdException w:name="Light Shading Accent 6" w:uiPriority="60"/>
-    <w:lsdException w:name="Light List Accent 6" w:uiPriority="61"/>
-    <w:lsdException w:name="Light Grid Accent 6" w:uiPriority="62"/>
-    <w:lsdException w:name="Medium Shading 1 Accent 6" w:uiPriority="63"/>
-    <w:lsdException w:name="Medium Shading 2 Accent 6" w:uiPriority="64"/>
-    <w:lsdException w:name="Medium List 1 Accent 6" w:uiPriority="65"/>
-    <w:lsdException w:name="Medium List 2 Accent 6" w:uiPriority="66"/>
-    <w:lsdException w:name="Medium Grid 1 Accent 6" w:uiPriority="67"/>
-    <w:lsdException w:name="Medium Grid 2 Accent 6" w:uiPriority="68"/>
-    <w:lsdException w:name="Medium Grid 3 Accent 6" w:uiPriority="69"/>
-    <w:lsdException w:name="Dark List Accent 6" w:uiPriority="70"/>
-    <w:lsdException w:name="Colorful Shading Accent 6" w:uiPriority="71"/>
-    <w:lsdException w:name="Colorful List Accent 6" w:uiPriority="72"/>
-    <w:lsdException w:name="Colorful Grid Accent 6" w:uiPriority="73"/>
-    <w:lsdException w:name="Subtle Emphasis" w:uiPriority="19" w:qFormat="1"/>
-    <w:lsdException w:name="Intense Emphasis" w:uiPriority="21" w:qFormat="1"/>
-    <w:lsdException w:name="Subtle Reference" w:uiPriority="31" w:qFormat="1"/>
-    <w:lsdException w:name="Intense Reference" w:uiPriority="32" w:qFormat="1"/>
-    <w:lsdException w:name="Book Title" w:uiPriority="33" w:qFormat="1"/>
-    <w:lsdException w:name="Bibliography" w:semiHidden="1" w:uiPriority="37" w:unhideWhenUsed="1"/>
-    <w:lsdException w:name="TOC Heading" w:semiHidden="1" w:uiPriority="39" w:unhideWhenUsed="1" w:qFormat="1"/>
-    <w:lsdException w:name="Plain Table 1" w:uiPriority="41"/>
-    <w:lsdException w:name="Plain Table 2" w:uiPriority="42"/>
-    <w:lsdException w:name="Plain Table 3" w:uiPriority="43"/>
-    <w:lsdException w:name="Plain Table 4" w:uiPriority="44"/>
-    <w:lsdException w:name="Plain Table 5" w:uiPriority="45"/>
-    <w:lsdException w:name="Grid Table Light" w:uiPriority="40"/>
-    <w:lsdException w:name="Grid Table 1 Light" w:uiPriority="46"/>
-    <w:lsdException w:name="Grid Table 2" w:uiPriority="47"/>
-    <w:lsdException w:name="Grid Table 3" w:uiPriority="48"/>
-    <w:lsdException w:name="Grid Table 4" w:uiPriority="49"/>
-    <w:lsdException w:name="Grid Table 5 Dark" w:uiPriority="50"/>
-    <w:lsdException w:name="Grid Table 6 Colorful" w:uiPriority="51"/>
-    <w:lsdException w:name="Grid Table 7 Colorful" w:uiPriority="52"/>
-    <w:lsdException w:name="Grid Table 1 Light Accent 1" w:uiPriority="46"/>
-    <w:lsdException w:name="Grid Table 2 Accent 1" w:uiPriority="47"/>
-    <w:lsdException w:name="Grid Table 3 Accent 1" w:uiPriority="48"/>
-    <w:lsdException w:name="Grid Table 4 Accent 1" w:uiPriority="49"/>
-    <w:lsdException w:name="Grid Table 5 Dark Accent 1" w:uiPriority="50"/>
-    <w:lsdException w:name="Grid Table 6 Colorful Accent 1" w:uiPriority="51"/>
-    <w:lsdException w:name="Grid Table 7 Colorful Accent 1" w:uiPriority="52"/>
-    <w:lsdException w:name="Grid Table 1 Light Accent 2" w:uiPriority="46"/>
-    <w:lsdException w:name="Grid Table 2 Accent 2" w:uiPriority="47"/>
-    <w:lsdException w:name="Grid Table 3 Accent 2" w:uiPriority="48"/>
-    <w:lsdException w:name="Grid Table 4 Accent 2" w:uiPriority="49"/>
-    <w:lsdException w:name="Grid Table 5 Dark Accent 2" w:uiPriority="50"/>
-    <w:lsdException w:name="Grid Table 6 Colorful Accent 2" w:uiPriority="51"/>
-    <w:lsdException w:name="Grid Table 7 Colorful Accent 2" w:uiPriority="52"/>
-    <w:lsdException w:name="Grid Table 1 Light Accent 3" w:uiPriority="46"/>
-    <w:lsdException w:name="Grid Table 2 Accent 3" w:uiPriority="47"/>
-    <w:lsdException w:name="Grid Table 3 Accent 3" w:uiPriority="48"/>
-    <w:lsdException w:name="Grid Table 4 Accent 3" w:uiPriority="49"/>
-    <w:lsdException w:name="Grid Table 5 Dark Accent 3" w:uiPriority="50"/>
-    <w:lsdException w:name="Grid Table 6 Colorful Accent 3" w:uiPriority="51"/>
-    <w:lsdException w:name="Grid Table 7 Colorful Accent 3" w:uiPriority="52"/>
-    <w:lsdException w:name="Grid Table 1 Light Accent 4" w:uiPriority="46"/>
-    <w:lsdException w:name="Grid Table 2 Accent 4" w:uiPriority="47"/>
-    <w:lsdException w:name="Grid Table 3 Accent 4" w:uiPriority="48"/>
-    <w:lsdException w:name="Grid Table 4 Accent 4" w:uiPriority="49"/>
-    <w:lsdException w:name="Grid Table 5 Dark Accent 4" w:uiPriority="50"/>
-    <w:lsdException w:name="Grid Table 6 Colorful Accent 4" w:uiPriority="51"/>
-    <w:lsdException w:name="Grid Table 7 Colorful Accent 4" w:uiPriority="52"/>
-    <w:lsdException w:name="Grid Table 1 Light Accent 5" w:uiPriority="46"/>
-    <w:lsdException w:name="Grid Table 2 Accent 5" w:uiPriority="47"/>
-    <w:lsdException w:name="Grid Table 3 Accent 5" w:uiPriority="48"/>
-    <w:lsdException w:name="Grid Table 4 Accent 5" w:uiPriority="49"/>
-    <w:lsdException w:name="Grid Table 5 Dark Accent 5" w:uiPriority="50"/>
-    <w:lsdException w:name="Grid Table 6 Colorful Accent 5" w:uiPriority="51"/>
-    <w:lsdException w:name="Grid Table 7 Colorful Accent 5" w:uiPriority="52"/>
-    <w:lsdException w:name="Grid Table 1 Light Accent 6" w:uiPriority="46"/>
-    <w:lsdException w:name="Grid Table 2 Accent 6" w:uiPriority="47"/>
-    <w:lsdException w:name="Grid Table 3 Accent 6" w:uiPriority="48"/>
-    <w:lsdException w:name="Grid Table 4 Accent 6" w:uiPriority="49"/>
-    <w:lsdException w:name="Grid Table 5 Dark Accent 6" w:uiPriority="50"/>
-    <w:lsdException w:name="Grid Table 6 Colorful Accent 6" w:uiPriority="51"/>
-    <w:lsdException w:name="Grid Table 7 Colorful Accent 6" w:uiPriority="52"/>
-    <w:lsdException w:name="List Table 1 Light" w:uiPriority="46"/>
-    <w:lsdException w:name="List Table 2" w:uiPriority="47"/>
-    <w:lsdException w:name="List Table 3" w:uiPriority="48"/>
-    <w:lsdException w:name="List Table 4" w:uiPriority="49"/>
-    <w:lsdException w:name="List Table 5 Dark" w:uiPriority="50"/>
-    <w:lsdException w:name="List Table 6 Colorful" w:uiPriority="51"/>
-    <w:lsdException w:name="List Table 7 Colorful" w:uiPriority="52"/>
-    <w:lsdException w:name="List Table 1 Light Accent 1" w:uiPriority="46"/>
-    <w:lsdException w:name="List Table 2 Accent 1" w:uiPriority="47"/>
-    <w:lsdException w:name="List Table 3 Accent 1" w:uiPriority="48"/>
-    <w:lsdException w:name="List Table 4 Accent 1" w:uiPriority="49"/>
-    <w:lsdException w:name="List Table 5 Dark Accent 1" w:uiPriority="50"/>
-    <w:lsdException w:name="List Table 6 Colorful Accent 1" w:uiPriority="51"/>
-    <w:lsdException w:name="List Table 7 Colorful Accent 1" w:uiPriority="52"/>
-    <w:lsdException w:name="List Table 1 Light Accent 2" w:uiPriority="46"/>
-    <w:lsdException w:name="List Table 2 Accent 2" w:uiPriority="47"/>
-    <w:lsdException w:name="List Table 3 Accent 2" w:uiPriority="48"/>
-    <w:lsdException w:name="List Table 4 Accent 2" w:uiPriority="49"/>
-    <w:lsdException w:name="List Table 5 Dark Accent 2" w:uiPriority="50"/>
-    <w:lsdException w:name="List Table 6 Colorful Accent 2" w:uiPriority="51"/>
-    <w:lsdException w:name="List Table 7 Colorful Accent 2" w:uiPriority="52"/>
-    <w:lsdException w:name="List Table 1 Light Accent 3" w:uiPriority="46"/>
-    <w:lsdException w:name="List Table 2 Accent 3" w:uiPriority="47"/>
-    <w:lsdException w:name="List Table 3 Accent 3" w:uiPriority="48"/>
-    <w:lsdException w:name="List Table 4 Accent 3" w:uiPriority="49"/>
-    <w:lsdException w:name="List Table 5 Dark Accent 3" w:uiPriority="50"/>
-    <w:lsdException w:name="List Table 6 Colorful Accent 3" w:uiPriority="51"/>
-    <w:lsdException w:name="List Table 7 Colorful Accent 3" w:uiPriority="52"/>
-    <w:lsdException w:name="List Table 1 Light Accent 4" w:uiPriority="46"/>
-    <w:lsdException w:name="List Table 2 Accent 4" w:uiPriority="47"/>
-    <w:lsdException w:name="List Table 3 Accent 4" w:uiPriority="48"/>
-    <w:lsdException w:name="List Table 4 Accent 4" w:uiPriority="49"/>
-    <w:lsdException w:name="List Table 5 Dark Accent 4" w:uiPriority="50"/>
-    <w:lsdException w:name="List Table 6 Colorful Accent 4" w:uiPriority="51"/>
-    <w:lsdException w:name="List Table 7 Colorful Accent 4" w:uiPriority="52"/>
-    <w:lsdException w:name="List Table 1 Light Accent 5" w:uiPriority="46"/>
-    <w:lsdException w:name="List Table 2 Accent 5" w:uiPriority="47"/>
-    <w:lsdException w:name="List Table 3 Accent 5" w:uiPriority="48"/>
-    <w:lsdException w:name="List Table 4 Accent 5" w:uiPriority="49"/>
-    <w:lsdException w:name="List Table 5 Dark Accent 5" w:uiPriority="50"/>
-    <w:lsdException w:name="List Table 6 Colorful Accent 5" w:uiPriority="51"/>
-    <w:lsdException w:name="List Table 7 Colorful Accent 5" w:uiPriority="52"/>
-    <w:lsdException w:name="List Table 1 Light Accent 6" w:uiPriority="46"/>
-    <w:lsdException w:name="List Table 2 Accent 6" w:uiPriority="47"/>
-    <w:lsdException w:name="List Table 3 Accent 6" w:uiPriority="48"/>
-    <w:lsdException w:name="List Table 4 Accent 6" w:uiPriority="49"/>
-    <w:lsdException w:name="List Table 5 Dark Accent 6" w:uiPriority="50"/>
-    <w:lsdException w:name="List Table 6 Colorful Accent 6" w:uiPriority="51"/>
-    <w:lsdException w:name="List Table 7 Colorful Accent 6" w:uiPriority="52"/>
+  <w:latentStyles w:defLockedState="0" w:defUIPriority="99" w:defSemiHidden="1" w:defUnhideWhenUsed="1" w:defQFormat="0" w:count="267">
+    <w:lsdException w:name="Normal" w:semiHidden="0" w:uiPriority="0" w:unhideWhenUsed="0" w:qFormat="1"/>
+    <w:lsdException w:name="heading 1" w:semiHidden="0" w:uiPriority="9" w:unhideWhenUsed="0" w:qFormat="1"/>
+    <w:lsdException w:name="heading 2" w:uiPriority="9" w:qFormat="1"/>
+    <w:lsdException w:name="heading 3" w:uiPriority="9" w:qFormat="1"/>
+    <w:lsdException w:name="heading 4" w:uiPriority="9" w:qFormat="1"/>
+    <w:lsdException w:name="heading 5" w:uiPriority="9" w:qFormat="1"/>
+    <w:lsdException w:name="heading 6" w:uiPriority="9" w:qFormat="1"/>
+    <w:lsdException w:name="heading 7" w:uiPriority="9" w:qFormat="1"/>
+    <w:lsdException w:name="heading 8" w:uiPriority="9" w:qFormat="1"/>
+    <w:lsdException w:name="heading 9" w:uiPriority="9" w:qFormat="1"/>
+    <w:lsdException w:name="toc 1" w:uiPriority="39"/>
+    <w:lsdException w:name="toc 2" w:uiPriority="39"/>
+    <w:lsdException w:name="toc 3" w:uiPriority="39"/>
+    <w:lsdException w:name="toc 4" w:uiPriority="39"/>
+    <w:lsdException w:name="toc 5" w:uiPriority="39"/>
+    <w:lsdException w:name="toc 6" w:uiPriority="39"/>
+    <w:lsdException w:name="toc 7" w:uiPriority="39"/>
+    <w:lsdException w:name="toc 8" w:uiPriority="39"/>
+    <w:lsdException w:name="toc 9" w:uiPriority="39"/>
+    <w:lsdException w:name="caption" w:uiPriority="35" w:qFormat="1"/>
+    <w:lsdException w:name="Title" w:semiHidden="0" w:uiPriority="10" w:unhideWhenUsed="0" w:qFormat="1"/>
+    <w:lsdException w:name="Default Paragraph Font" w:uiPriority="1"/>
+    <w:lsdException w:name="Subtitle" w:semiHidden="0" w:uiPriority="11" w:unhideWhenUsed="0" w:qFormat="1"/>
+    <w:lsdException w:name="Strong" w:semiHidden="0" w:uiPriority="22" w:unhideWhenUsed="0" w:qFormat="1"/>
+    <w:lsdException w:name="Emphasis" w:semiHidden="0" w:uiPriority="20" w:unhideWhenUsed="0" w:qFormat="1"/>
+    <w:lsdException w:name="Table Grid" w:semiHidden="0" w:uiPriority="59" w:unhideWhenUsed="0"/>
+    <w:lsdException w:name="Placeholder Text" w:unhideWhenUsed="0"/>
+    <w:lsdException w:name="No Spacing" w:semiHidden="0" w:uiPriority="1" w:unhideWhenUsed="0" w:qFormat="1"/>
+    <w:lsdException w:name="Light Shading" w:semiHidden="0" w:uiPriority="60" w:unhideWhenUsed="0"/>
+    <w:lsdException w:name="Light List" w:semiHidden="0" w:uiPriority="61" w:unhideWhenUsed="0"/>
+    <w:lsdException w:name="Light Grid" w:semiHidden="0" w:uiPriority="62" w:unhideWhenUsed="0"/>
+    <w:lsdException w:name="Medium Shading 1" w:semiHidden="0" w:uiPriority="63" w:unhideWhenUsed="0"/>
+    <w:lsdException w:name="Medium Shading 2" w:semiHidden="0" w:uiPriority="64" w:unhideWhenUsed="0"/>
+    <w:lsdException w:name="Medium List 1" w:semiHidden="0" w:uiPriority="65" w:unhideWhenUsed="0"/>
+    <w:lsdException w:name="Medium List 2" w:semiHidden="0" w:uiPriority="66" w:unhideWhenUsed="0"/>
+    <w:lsdException w:name="Medium Grid 1" w:semiHidden="0" w:uiPriority="67" w:unhideWhenUsed="0"/>
+    <w:lsdException w:name="Medium Grid 2" w:semiHidden="0" w:uiPriority="68" w:unhideWhenUsed="0"/>
+    <w:lsdException w:name="Medium Grid 3" w:semiHidden="0" w:uiPriority="69" w:unhideWhenUsed="0"/>
+    <w:lsdException w:name="Dark List" w:semiHidden="0" w:uiPriority="70" w:unhideWhenUsed="0"/>
+    <w:lsdException w:name="Colorful Shading" w:semiHidden="0" w:uiPriority="71" w:unhideWhenUsed="0"/>
+    <w:lsdException w:name="Colorful List" w:semiHidden="0" w:uiPriority="72" w:unhideWhenUsed="0"/>
+    <w:lsdException w:name="Colorful Grid" w:semiHidden="0" w:uiPriority="73" w:unhideWhenUsed="0"/>
+    <w:lsdException w:name="Light Shading Accent 1" w:semiHidden="0" w:uiPriority="60" w:unhideWhenUsed="0"/>
+    <w:lsdException w:name="Light List Accent 1" w:semiHidden="0" w:uiPriority="61" w:unhideWhenUsed="0"/>
+    <w:lsdException w:name="Light Grid Accent 1" w:semiHidden="0" w:uiPriority="62" w:unhideWhenUsed="0"/>
+    <w:lsdException w:name="Medium Shading 1 Accent 1" w:semiHidden="0" w:uiPriority="63" w:unhideWhenUsed="0"/>
+    <w:lsdException w:name="Medium Shading 2 Accent 1" w:semiHidden="0" w:uiPriority="64" w:unhideWhenUsed="0"/>
+    <w:lsdException w:name="Medium List 1 Accent 1" w:semiHidden="0" w:uiPriority="65" w:unhideWhenUsed="0"/>
+    <w:lsdException w:name="Revision" w:unhideWhenUsed="0"/>
+    <w:lsdException w:name="List Paragraph" w:semiHidden="0" w:uiPriority="34" w:unhideWhenUsed="0" w:qFormat="1"/>
+    <w:lsdException w:name="Quote" w:semiHidden="0" w:uiPriority="29" w:unhideWhenUsed="0" w:qFormat="1"/>
+    <w:lsdException w:name="Intense Quote" w:semiHidden="0" w:uiPriority="30" w:unhideWhenUsed="0" w:qFormat="1"/>
+    <w:lsdException w:name="Medium List 2 Accent 1" w:semiHidden="0" w:uiPriority="66" w:unhideWhenUsed="0"/>
+    <w:lsdException w:name="Medium Grid 1 Accent 1" w:semiHidden="0" w:uiPriority="67" w:unhideWhenUsed="0"/>
+    <w:lsdException w:name="Medium Grid 2 Accent 1" w:semiHidden="0" w:uiPriority="68" w:unhideWhenUsed="0"/>
+    <w:lsdException w:name="Medium Grid 3 Accent 1" w:semiHidden="0" w:uiPriority="69" w:unhideWhenUsed="0"/>
+    <w:lsdException w:name="Dark List Accent 1" w:semiHidden="0" w:uiPriority="70" w:unhideWhenUsed="0"/>
+    <w:lsdException w:name="Colorful Shading Accent 1" w:semiHidden="0" w:uiPriority="71" w:unhideWhenUsed="0"/>
+    <w:lsdException w:name="Colorful List Accent 1" w:semiHidden="0" w:uiPriority="72" w:unhideWhenUsed="0"/>
+    <w:lsdException w:name="Colorful Grid Accent 1" w:semiHidden="0" w:uiPriority="73" w:unhideWhenUsed="0"/>
+    <w:lsdException w:name="Light Shading Accent 2" w:semiHidden="0" w:uiPriority="60" w:unhideWhenUsed="0"/>
+    <w:lsdException w:name="Light List Accent 2" w:semiHidden="0" w:uiPriority="61" w:unhideWhenUsed="0"/>
+    <w:lsdException w:name="Light Grid Accent 2" w:semiHidden="0" w:uiPriority="62" w:unhideWhenUsed="0"/>
+    <w:lsdException w:name="Medium Shading 1 Accent 2" w:semiHidden="0" w:uiPriority="63" w:unhideWhenUsed="0"/>
+    <w:lsdException w:name="Medium Shading 2 Accent 2" w:semiHidden="0" w:uiPriority="64" w:unhideWhenUsed="0"/>
+    <w:lsdException w:name="Medium List 1 Accent 2" w:semiHidden="0" w:uiPriority="65" w:unhideWhenUsed="0"/>
+    <w:lsdException w:name="Medium List 2 Accent 2" w:semiHidden="0" w:uiPriority="66" w:unhideWhenUsed="0"/>
+    <w:lsdException w:name="Medium Grid 1 Accent 2" w:semiHidden="0" w:uiPriority="67" w:unhideWhenUsed="0"/>
+    <w:lsdException w:name="Medium Grid 2 Accent 2" w:semiHidden="0" w:uiPriority="68" w:unhideWhenUsed="0"/>
+    <w:lsdException w:name="Medium Grid 3 Accent 2" w:semiHidden="0" w:uiPriority="69" w:unhideWhenUsed="0"/>
+    <w:lsdException w:name="Dark List Accent 2" w:semiHidden="0" w:uiPriority="70" w:unhideWhenUsed="0"/>
+    <w:lsdException w:name="Colorful Shading Accent 2" w:semiHidden="0" w:uiPriority="71" w:unhideWhenUsed="0"/>
+    <w:lsdException w:name="Colorful List Accent 2" w:semiHidden="0" w:uiPriority="72" w:unhideWhenUsed="0"/>
+    <w:lsdException w:name="Colorful Grid Accent 2" w:semiHidden="0" w:uiPriority="73" w:unhideWhenUsed="0"/>
+    <w:lsdException w:name="Light Shading Accent 3" w:semiHidden="0" w:uiPriority="60" w:unhideWhenUsed="0"/>
+    <w:lsdException w:name="Light List Accent 3" w:semiHidden="0" w:uiPriority="61" w:unhideWhenUsed="0"/>
+    <w:lsdException w:name="Light Grid Accent 3" w:semiHidden="0" w:uiPriority="62" w:unhideWhenUsed="0"/>
+    <w:lsdException w:name="Medium Shading 1 Accent 3" w:semiHidden="0" w:uiPriority="63" w:unhideWhenUsed="0"/>
+    <w:lsdException w:name="Medium Shading 2 Accent 3" w:semiHidden="0" w:uiPriority="64" w:unhideWhenUsed="0"/>
+    <w:lsdException w:name="Medium List 1 Accent 3" w:semiHidden="0" w:uiPriority="65" w:unhideWhenUsed="0"/>
+    <w:lsdException w:name="Medium List 2 Accent 3" w:semiHidden="0" w:uiPriority="66" w:unhideWhenUsed="0"/>
+    <w:lsdException w:name="Medium Grid 1 Accent 3" w:semiHidden="0" w:uiPriority="67" w:unhideWhenUsed="0"/>
+    <w:lsdException w:name="Medium Grid 2 Accent 3" w:semiHidden="0" w:uiPriority="68" w:unhideWhenUsed="0"/>
+    <w:lsdException w:name="Medium Grid 3 Accent 3" w:semiHidden="0" w:uiPriority="69" w:unhideWhenUsed="0"/>
+    <w:lsdException w:name="Dark List Accent 3" w:semiHidden="0" w:uiPriority="70" w:unhideWhenUsed="0"/>
+    <w:lsdException w:name="Colorful Shading Accent 3" w:semiHidden="0" w:uiPriority="71" w:unhideWhenUsed="0"/>
+    <w:lsdException w:name="Colorful List Accent 3" w:semiHidden="0" w:uiPriority="72" w:unhideWhenUsed="0"/>
+    <w:lsdException w:name="Colorful Grid Accent 3" w:semiHidden="0" w:uiPriority="73" w:unhideWhenUsed="0"/>
+    <w:lsdException w:name="Light Shading Accent 4" w:semiHidden="0" w:uiPriority="60" w:unhideWhenUsed="0"/>
+    <w:lsdException w:name="Light List Accent 4" w:semiHidden="0" w:uiPriority="61" w:unhideWhenUsed="0"/>
+    <w:lsdException w:name="Light Grid Accent 4" w:semiHidden="0" w:uiPriority="62" w:unhideWhenUsed="0"/>
+    <w:lsdException w:name="Medium Shading 1 Accent 4" w:semiHidden="0" w:uiPriority="63" w:unhideWhenUsed="0"/>
+    <w:lsdException w:name="Medium Shading 2 Accent 4" w:semiHidden="0" w:uiPriority="64" w:unhideWhenUsed="0"/>
+    <w:lsdException w:name="Medium List 1 Accent 4" w:semiHidden="0" w:uiPriority="65" w:unhideWhenUsed="0"/>
+    <w:lsdException w:name="Medium List 2 Accent 4" w:semiHidden="0" w:uiPriority="66" w:unhideWhenUsed="0"/>
+    <w:lsdException w:name="Medium Grid 1 Accent 4" w:semiHidden="0" w:uiPriority="67" w:unhideWhenUsed="0"/>
+    <w:lsdException w:name="Medium Grid 2 Accent 4" w:semiHidden="0" w:uiPriority="68" w:unhideWhenUsed="0"/>
+    <w:lsdException w:name="Medium Grid 3 Accent 4" w:semiHidden="0" w:uiPriority="69" w:unhideWhenUsed="0"/>
+    <w:lsdException w:name="Dark List Accent 4" w:semiHidden="0" w:uiPriority="70" w:unhideWhenUsed="0"/>
+    <w:lsdException w:name="Colorful Shading Accent 4" w:semiHidden="0" w:uiPriority="71" w:unhideWhenUsed="0"/>
+    <w:lsdException w:name="Colorful List Accent 4" w:semiHidden="0" w:uiPriority="72" w:unhideWhenUsed="0"/>
+    <w:lsdException w:name="Colorful Grid Accent 4" w:semiHidden="0" w:uiPriority="73" w:unhideWhenUsed="0"/>
+    <w:lsdException w:name="Light Shading Accent 5" w:semiHidden="0" w:uiPriority="60" w:unhideWhenUsed="0"/>
+    <w:lsdException w:name="Light List Accent 5" w:semiHidden="0" w:uiPriority="61" w:unhideWhenUsed="0"/>
+    <w:lsdException w:name="Light Grid Accent 5" w:semiHidden="0" w:uiPriority="62" w:unhideWhenUsed="0"/>
+    <w:lsdException w:name="Medium Shading 1 Accent 5" w:semiHidden="0" w:uiPriority="63" w:unhideWhenUsed="0"/>
+    <w:lsdException w:name="Medium Shading 2 Accent 5" w:semiHidden="0" w:uiPriority="64" w:unhideWhenUsed="0"/>
+    <w:lsdException w:name="Medium List 1 Accent 5" w:semiHidden="0" w:uiPriority="65" w:unhideWhenUsed="0"/>
+    <w:lsdException w:name="Medium List 2 Accent 5" w:semiHidden="0" w:uiPriority="66" w:unhideWhenUsed="0"/>
+    <w:lsdException w:name="Medium Grid 1 Accent 5" w:semiHidden="0" w:uiPriority="67" w:unhideWhenUsed="0"/>
+    <w:lsdException w:name="Medium Grid 2 Accent 5" w:semiHidden="0" w:uiPriority="68" w:unhideWhenUsed="0"/>
+    <w:lsdException w:name="Medium Grid 3 Accent 5" w:semiHidden="0" w:uiPriority="69" w:unhideWhenUsed="0"/>
+    <w:lsdException w:name="Dark List Accent 5" w:semiHidden="0" w:uiPriority="70" w:unhideWhenUsed="0"/>
+    <w:lsdException w:name="Colorful Shading Accent 5" w:semiHidden="0" w:uiPriority="71" w:unhideWhenUsed="0"/>
+    <w:lsdException w:name="Colorful List Accent 5" w:semiHidden="0" w:uiPriority="72" w:unhideWhenUsed="0"/>
+    <w:lsdException w:name="Colorful Grid Accent 5" w:semiHidden="0" w:uiPriority="73" w:unhideWhenUsed="0"/>
+    <w:lsdException w:name="Light Shading Accent 6" w:semiHidden="0" w:uiPriority="60" w:unhideWhenUsed="0"/>
+    <w:lsdException w:name="Light List Accent 6" w:semiHidden="0" w:uiPriority="61" w:unhideWhenUsed="0"/>
+    <w:lsdException w:name="Light Grid Accent 6" w:semiHidden="0" w:uiPriority="62" w:unhideWhenUsed="0"/>
+    <w:lsdException w:name="Medium Shading 1 Accent 6" w:semiHidden="0" w:uiPriority="63" w:unhideWhenUsed="0"/>
+    <w:lsdException w:name="Medium Shading 2 Accent 6" w:semiHidden="0" w:uiPriority="64" w:unhideWhenUsed="0"/>
+    <w:lsdException w:name="Medium List 1 Accent 6" w:semiHidden="0" w:uiPriority="65" w:unhideWhenUsed="0"/>
+    <w:lsdException w:name="Medium List 2 Accent 6" w:semiHidden="0" w:uiPriority="66" w:unhideWhenUsed="0"/>
+    <w:lsdException w:name="Medium Grid 1 Accent 6" w:semiHidden="0" w:uiPriority="67" w:unhideWhenUsed="0"/>
+    <w:lsdException w:name="Medium Grid 2 Accent 6" w:semiHidden="0" w:uiPriority="68" w:unhideWhenUsed="0"/>
+    <w:lsdException w:name="Medium Grid 3 Accent 6" w:semiHidden="0" w:uiPriority="69" w:unhideWhenUsed="0"/>
+    <w:lsdException w:name="Dark List Accent 6" w:semiHidden="0" w:uiPriority="70" w:unhideWhenUsed="0"/>
+    <w:lsdException w:name="Colorful Shading Accent 6" w:semiHidden="0" w:uiPriority="71" w:unhideWhenUsed="0"/>
+    <w:lsdException w:name="Colorful List Accent 6" w:semiHidden="0" w:uiPriority="72" w:unhideWhenUsed="0"/>
+    <w:lsdException w:name="Colorful Grid Accent 6" w:semiHidden="0" w:uiPriority="73" w:unhideWhenUsed="0"/>
+    <w:lsdException w:name="Subtle Emphasis" w:semiHidden="0" w:uiPriority="19" w:unhideWhenUsed="0" w:qFormat="1"/>
+    <w:lsdException w:name="Intense Emphasis" w:semiHidden="0" w:uiPriority="21" w:unhideWhenUsed="0" w:qFormat="1"/>
+    <w:lsdException w:name="Subtle Reference" w:semiHidden="0" w:uiPriority="31" w:unhideWhenUsed="0" w:qFormat="1"/>
+    <w:lsdException w:name="Intense Reference" w:semiHidden="0" w:uiPriority="32" w:unhideWhenUsed="0" w:qFormat="1"/>
+    <w:lsdException w:name="Book Title" w:semiHidden="0" w:uiPriority="33" w:unhideWhenUsed="0" w:qFormat="1"/>
+    <w:lsdException w:name="Bibliography" w:uiPriority="37"/>
+    <w:lsdException w:name="TOC Heading" w:uiPriority="39" w:qFormat="1"/>
   </w:latentStyles>
   <w:style w:type="paragraph" w:default="1" w:styleId="Normal">
     <w:name w:val="Normal"/>
@@ -2312,6 +2685,1000 @@
       <w:spacing w:val="7"/>
       <w:sz w:val="21"/>
       <w:szCs w:val="21"/>
+    </w:rPr>
+  </w:style>
+  <w:style w:type="paragraph" w:styleId="EndnoteText">
+    <w:name w:val="endnote text"/>
+    <w:basedOn w:val="Normal"/>
+    <w:link w:val="EndnoteTextChar"/>
+    <w:uiPriority w:val="99"/>
+    <w:semiHidden/>
+    <w:unhideWhenUsed/>
+    <w:rsid w:val="003B39E4"/>
+    <w:pPr>
+      <w:spacing w:after="0" w:line="240" w:lineRule="auto"/>
+    </w:pPr>
+    <w:rPr>
+      <w:sz w:val="20"/>
+      <w:szCs w:val="20"/>
+    </w:rPr>
+  </w:style>
+  <w:style w:type="character" w:customStyle="1" w:styleId="EndnoteTextChar">
+    <w:name w:val="Endnote Text Char"/>
+    <w:basedOn w:val="DefaultParagraphFont"/>
+    <w:link w:val="EndnoteText"/>
+    <w:uiPriority w:val="99"/>
+    <w:semiHidden/>
+    <w:rsid w:val="003B39E4"/>
+    <w:rPr>
+      <w:sz w:val="20"/>
+      <w:szCs w:val="20"/>
+    </w:rPr>
+  </w:style>
+  <w:style w:type="character" w:styleId="EndnoteReference">
+    <w:name w:val="endnote reference"/>
+    <w:basedOn w:val="DefaultParagraphFont"/>
+    <w:uiPriority w:val="99"/>
+    <w:semiHidden/>
+    <w:unhideWhenUsed/>
+    <w:rsid w:val="003B39E4"/>
+    <w:rPr>
+      <w:vertAlign w:val="superscript"/>
+    </w:rPr>
+  </w:style>
+  <w:style w:type="paragraph" w:styleId="NormalWeb">
+    <w:name w:val="Normal (Web)"/>
+    <w:basedOn w:val="Normal"/>
+    <w:uiPriority w:val="99"/>
+    <w:unhideWhenUsed/>
+    <w:rsid w:val="003B39E4"/>
+    <w:pPr>
+      <w:spacing w:before="100" w:beforeAutospacing="1" w:after="100" w:afterAutospacing="1" w:line="240" w:lineRule="auto"/>
+    </w:pPr>
+    <w:rPr>
+      <w:rFonts w:ascii="Times New Roman" w:hAnsi="Times New Roman" w:cs="Times New Roman"/>
+      <w:sz w:val="24"/>
+      <w:szCs w:val="24"/>
+      <w:lang w:eastAsia="en-GB"/>
+    </w:rPr>
+  </w:style>
+</w:styles>
+</file>
+
+<file path=word/stylesWithEffects.xml><?xml version="1.0" encoding="utf-8"?>
+<w:styles xmlns:wpc="http://schemas.microsoft.com/office/word/2010/wordprocessingCanvas" xmlns:mc="http://schemas.openxmlformats.org/markup-compatibility/2006" xmlns:o="urn:schemas-microsoft-com:office:office" xmlns:r="http://schemas.openxmlformats.org/officeDocument/2006/relationships" xmlns:m="http://schemas.openxmlformats.org/officeDocument/2006/math" xmlns:v="urn:schemas-microsoft-com:vml" xmlns:wp14="http://schemas.microsoft.com/office/word/2010/wordprocessingDrawing" xmlns:wp="http://schemas.openxmlformats.org/drawingml/2006/wordprocessingDrawing" xmlns:w10="urn:schemas-microsoft-com:office:word" xmlns:w="http://schemas.openxmlformats.org/wordprocessingml/2006/main" xmlns:w14="http://schemas.microsoft.com/office/word/2010/wordml" xmlns:wpg="http://schemas.microsoft.com/office/word/2010/wordprocessingGroup" xmlns:wpi="http://schemas.microsoft.com/office/word/2010/wordprocessingInk" xmlns:wne="http://schemas.microsoft.com/office/word/2006/wordml" xmlns:wps="http://schemas.microsoft.com/office/word/2010/wordprocessingShape" mc:Ignorable="w14 wp14">
+  <w:docDefaults>
+    <w:rPrDefault>
+      <w:rPr>
+        <w:rFonts w:asciiTheme="minorHAnsi" w:eastAsiaTheme="minorEastAsia" w:hAnsiTheme="minorHAnsi" w:cstheme="minorBidi"/>
+        <w:sz w:val="21"/>
+        <w:szCs w:val="21"/>
+        <w:lang w:val="en-GB" w:eastAsia="en-US" w:bidi="ar-SA"/>
+      </w:rPr>
+    </w:rPrDefault>
+    <w:pPrDefault>
+      <w:pPr>
+        <w:spacing w:after="200" w:line="288" w:lineRule="auto"/>
+      </w:pPr>
+    </w:pPrDefault>
+  </w:docDefaults>
+  <w:latentStyles w:defLockedState="0" w:defUIPriority="99" w:defSemiHidden="1" w:defUnhideWhenUsed="1" w:defQFormat="0" w:count="267">
+    <w:lsdException w:name="Normal" w:semiHidden="0" w:uiPriority="0" w:unhideWhenUsed="0" w:qFormat="1"/>
+    <w:lsdException w:name="heading 1" w:semiHidden="0" w:uiPriority="9" w:unhideWhenUsed="0" w:qFormat="1"/>
+    <w:lsdException w:name="heading 2" w:uiPriority="9" w:qFormat="1"/>
+    <w:lsdException w:name="heading 3" w:uiPriority="9" w:qFormat="1"/>
+    <w:lsdException w:name="heading 4" w:uiPriority="9" w:qFormat="1"/>
+    <w:lsdException w:name="heading 5" w:uiPriority="9" w:qFormat="1"/>
+    <w:lsdException w:name="heading 6" w:uiPriority="9" w:qFormat="1"/>
+    <w:lsdException w:name="heading 7" w:uiPriority="9" w:qFormat="1"/>
+    <w:lsdException w:name="heading 8" w:uiPriority="9" w:qFormat="1"/>
+    <w:lsdException w:name="heading 9" w:uiPriority="9" w:qFormat="1"/>
+    <w:lsdException w:name="toc 1" w:uiPriority="39"/>
+    <w:lsdException w:name="toc 2" w:uiPriority="39"/>
+    <w:lsdException w:name="toc 3" w:uiPriority="39"/>
+    <w:lsdException w:name="toc 4" w:uiPriority="39"/>
+    <w:lsdException w:name="toc 5" w:uiPriority="39"/>
+    <w:lsdException w:name="toc 6" w:uiPriority="39"/>
+    <w:lsdException w:name="toc 7" w:uiPriority="39"/>
+    <w:lsdException w:name="toc 8" w:uiPriority="39"/>
+    <w:lsdException w:name="toc 9" w:uiPriority="39"/>
+    <w:lsdException w:name="caption" w:uiPriority="35" w:qFormat="1"/>
+    <w:lsdException w:name="Title" w:semiHidden="0" w:uiPriority="10" w:unhideWhenUsed="0" w:qFormat="1"/>
+    <w:lsdException w:name="Default Paragraph Font" w:uiPriority="1"/>
+    <w:lsdException w:name="Subtitle" w:semiHidden="0" w:uiPriority="11" w:unhideWhenUsed="0" w:qFormat="1"/>
+    <w:lsdException w:name="Strong" w:semiHidden="0" w:uiPriority="22" w:unhideWhenUsed="0" w:qFormat="1"/>
+    <w:lsdException w:name="Emphasis" w:semiHidden="0" w:uiPriority="20" w:unhideWhenUsed="0" w:qFormat="1"/>
+    <w:lsdException w:name="Table Grid" w:semiHidden="0" w:uiPriority="59" w:unhideWhenUsed="0"/>
+    <w:lsdException w:name="Placeholder Text" w:unhideWhenUsed="0"/>
+    <w:lsdException w:name="No Spacing" w:semiHidden="0" w:uiPriority="1" w:unhideWhenUsed="0" w:qFormat="1"/>
+    <w:lsdException w:name="Light Shading" w:semiHidden="0" w:uiPriority="60" w:unhideWhenUsed="0"/>
+    <w:lsdException w:name="Light List" w:semiHidden="0" w:uiPriority="61" w:unhideWhenUsed="0"/>
+    <w:lsdException w:name="Light Grid" w:semiHidden="0" w:uiPriority="62" w:unhideWhenUsed="0"/>
+    <w:lsdException w:name="Medium Shading 1" w:semiHidden="0" w:uiPriority="63" w:unhideWhenUsed="0"/>
+    <w:lsdException w:name="Medium Shading 2" w:semiHidden="0" w:uiPriority="64" w:unhideWhenUsed="0"/>
+    <w:lsdException w:name="Medium List 1" w:semiHidden="0" w:uiPriority="65" w:unhideWhenUsed="0"/>
+    <w:lsdException w:name="Medium List 2" w:semiHidden="0" w:uiPriority="66" w:unhideWhenUsed="0"/>
+    <w:lsdException w:name="Medium Grid 1" w:semiHidden="0" w:uiPriority="67" w:unhideWhenUsed="0"/>
+    <w:lsdException w:name="Medium Grid 2" w:semiHidden="0" w:uiPriority="68" w:unhideWhenUsed="0"/>
+    <w:lsdException w:name="Medium Grid 3" w:semiHidden="0" w:uiPriority="69" w:unhideWhenUsed="0"/>
+    <w:lsdException w:name="Dark List" w:semiHidden="0" w:uiPriority="70" w:unhideWhenUsed="0"/>
+    <w:lsdException w:name="Colorful Shading" w:semiHidden="0" w:uiPriority="71" w:unhideWhenUsed="0"/>
+    <w:lsdException w:name="Colorful List" w:semiHidden="0" w:uiPriority="72" w:unhideWhenUsed="0"/>
+    <w:lsdException w:name="Colorful Grid" w:semiHidden="0" w:uiPriority="73" w:unhideWhenUsed="0"/>
+    <w:lsdException w:name="Light Shading Accent 1" w:semiHidden="0" w:uiPriority="60" w:unhideWhenUsed="0"/>
+    <w:lsdException w:name="Light List Accent 1" w:semiHidden="0" w:uiPriority="61" w:unhideWhenUsed="0"/>
+    <w:lsdException w:name="Light Grid Accent 1" w:semiHidden="0" w:uiPriority="62" w:unhideWhenUsed="0"/>
+    <w:lsdException w:name="Medium Shading 1 Accent 1" w:semiHidden="0" w:uiPriority="63" w:unhideWhenUsed="0"/>
+    <w:lsdException w:name="Medium Shading 2 Accent 1" w:semiHidden="0" w:uiPriority="64" w:unhideWhenUsed="0"/>
+    <w:lsdException w:name="Medium List 1 Accent 1" w:semiHidden="0" w:uiPriority="65" w:unhideWhenUsed="0"/>
+    <w:lsdException w:name="Revision" w:unhideWhenUsed="0"/>
+    <w:lsdException w:name="List Paragraph" w:semiHidden="0" w:uiPriority="34" w:unhideWhenUsed="0" w:qFormat="1"/>
+    <w:lsdException w:name="Quote" w:semiHidden="0" w:uiPriority="29" w:unhideWhenUsed="0" w:qFormat="1"/>
+    <w:lsdException w:name="Intense Quote" w:semiHidden="0" w:uiPriority="30" w:unhideWhenUsed="0" w:qFormat="1"/>
+    <w:lsdException w:name="Medium List 2 Accent 1" w:semiHidden="0" w:uiPriority="66" w:unhideWhenUsed="0"/>
+    <w:lsdException w:name="Medium Grid 1 Accent 1" w:semiHidden="0" w:uiPriority="67" w:unhideWhenUsed="0"/>
+    <w:lsdException w:name="Medium Grid 2 Accent 1" w:semiHidden="0" w:uiPriority="68" w:unhideWhenUsed="0"/>
+    <w:lsdException w:name="Medium Grid 3 Accent 1" w:semiHidden="0" w:uiPriority="69" w:unhideWhenUsed="0"/>
+    <w:lsdException w:name="Dark List Accent 1" w:semiHidden="0" w:uiPriority="70" w:unhideWhenUsed="0"/>
+    <w:lsdException w:name="Colorful Shading Accent 1" w:semiHidden="0" w:uiPriority="71" w:unhideWhenUsed="0"/>
+    <w:lsdException w:name="Colorful List Accent 1" w:semiHidden="0" w:uiPriority="72" w:unhideWhenUsed="0"/>
+    <w:lsdException w:name="Colorful Grid Accent 1" w:semiHidden="0" w:uiPriority="73" w:unhideWhenUsed="0"/>
+    <w:lsdException w:name="Light Shading Accent 2" w:semiHidden="0" w:uiPriority="60" w:unhideWhenUsed="0"/>
+    <w:lsdException w:name="Light List Accent 2" w:semiHidden="0" w:uiPriority="61" w:unhideWhenUsed="0"/>
+    <w:lsdException w:name="Light Grid Accent 2" w:semiHidden="0" w:uiPriority="62" w:unhideWhenUsed="0"/>
+    <w:lsdException w:name="Medium Shading 1 Accent 2" w:semiHidden="0" w:uiPriority="63" w:unhideWhenUsed="0"/>
+    <w:lsdException w:name="Medium Shading 2 Accent 2" w:semiHidden="0" w:uiPriority="64" w:unhideWhenUsed="0"/>
+    <w:lsdException w:name="Medium List 1 Accent 2" w:semiHidden="0" w:uiPriority="65" w:unhideWhenUsed="0"/>
+    <w:lsdException w:name="Medium List 2 Accent 2" w:semiHidden="0" w:uiPriority="66" w:unhideWhenUsed="0"/>
+    <w:lsdException w:name="Medium Grid 1 Accent 2" w:semiHidden="0" w:uiPriority="67" w:unhideWhenUsed="0"/>
+    <w:lsdException w:name="Medium Grid 2 Accent 2" w:semiHidden="0" w:uiPriority="68" w:unhideWhenUsed="0"/>
+    <w:lsdException w:name="Medium Grid 3 Accent 2" w:semiHidden="0" w:uiPriority="69" w:unhideWhenUsed="0"/>
+    <w:lsdException w:name="Dark List Accent 2" w:semiHidden="0" w:uiPriority="70" w:unhideWhenUsed="0"/>
+    <w:lsdException w:name="Colorful Shading Accent 2" w:semiHidden="0" w:uiPriority="71" w:unhideWhenUsed="0"/>
+    <w:lsdException w:name="Colorful List Accent 2" w:semiHidden="0" w:uiPriority="72" w:unhideWhenUsed="0"/>
+    <w:lsdException w:name="Colorful Grid Accent 2" w:semiHidden="0" w:uiPriority="73" w:unhideWhenUsed="0"/>
+    <w:lsdException w:name="Light Shading Accent 3" w:semiHidden="0" w:uiPriority="60" w:unhideWhenUsed="0"/>
+    <w:lsdException w:name="Light List Accent 3" w:semiHidden="0" w:uiPriority="61" w:unhideWhenUsed="0"/>
+    <w:lsdException w:name="Light Grid Accent 3" w:semiHidden="0" w:uiPriority="62" w:unhideWhenUsed="0"/>
+    <w:lsdException w:name="Medium Shading 1 Accent 3" w:semiHidden="0" w:uiPriority="63" w:unhideWhenUsed="0"/>
+    <w:lsdException w:name="Medium Shading 2 Accent 3" w:semiHidden="0" w:uiPriority="64" w:unhideWhenUsed="0"/>
+    <w:lsdException w:name="Medium List 1 Accent 3" w:semiHidden="0" w:uiPriority="65" w:unhideWhenUsed="0"/>
+    <w:lsdException w:name="Medium List 2 Accent 3" w:semiHidden="0" w:uiPriority="66" w:unhideWhenUsed="0"/>
+    <w:lsdException w:name="Medium Grid 1 Accent 3" w:semiHidden="0" w:uiPriority="67" w:unhideWhenUsed="0"/>
+    <w:lsdException w:name="Medium Grid 2 Accent 3" w:semiHidden="0" w:uiPriority="68" w:unhideWhenUsed="0"/>
+    <w:lsdException w:name="Medium Grid 3 Accent 3" w:semiHidden="0" w:uiPriority="69" w:unhideWhenUsed="0"/>
+    <w:lsdException w:name="Dark List Accent 3" w:semiHidden="0" w:uiPriority="70" w:unhideWhenUsed="0"/>
+    <w:lsdException w:name="Colorful Shading Accent 3" w:semiHidden="0" w:uiPriority="71" w:unhideWhenUsed="0"/>
+    <w:lsdException w:name="Colorful List Accent 3" w:semiHidden="0" w:uiPriority="72" w:unhideWhenUsed="0"/>
+    <w:lsdException w:name="Colorful Grid Accent 3" w:semiHidden="0" w:uiPriority="73" w:unhideWhenUsed="0"/>
+    <w:lsdException w:name="Light Shading Accent 4" w:semiHidden="0" w:uiPriority="60" w:unhideWhenUsed="0"/>
+    <w:lsdException w:name="Light List Accent 4" w:semiHidden="0" w:uiPriority="61" w:unhideWhenUsed="0"/>
+    <w:lsdException w:name="Light Grid Accent 4" w:semiHidden="0" w:uiPriority="62" w:unhideWhenUsed="0"/>
+    <w:lsdException w:name="Medium Shading 1 Accent 4" w:semiHidden="0" w:uiPriority="63" w:unhideWhenUsed="0"/>
+    <w:lsdException w:name="Medium Shading 2 Accent 4" w:semiHidden="0" w:uiPriority="64" w:unhideWhenUsed="0"/>
+    <w:lsdException w:name="Medium List 1 Accent 4" w:semiHidden="0" w:uiPriority="65" w:unhideWhenUsed="0"/>
+    <w:lsdException w:name="Medium List 2 Accent 4" w:semiHidden="0" w:uiPriority="66" w:unhideWhenUsed="0"/>
+    <w:lsdException w:name="Medium Grid 1 Accent 4" w:semiHidden="0" w:uiPriority="67" w:unhideWhenUsed="0"/>
+    <w:lsdException w:name="Medium Grid 2 Accent 4" w:semiHidden="0" w:uiPriority="68" w:unhideWhenUsed="0"/>
+    <w:lsdException w:name="Medium Grid 3 Accent 4" w:semiHidden="0" w:uiPriority="69" w:unhideWhenUsed="0"/>
+    <w:lsdException w:name="Dark List Accent 4" w:semiHidden="0" w:uiPriority="70" w:unhideWhenUsed="0"/>
+    <w:lsdException w:name="Colorful Shading Accent 4" w:semiHidden="0" w:uiPriority="71" w:unhideWhenUsed="0"/>
+    <w:lsdException w:name="Colorful List Accent 4" w:semiHidden="0" w:uiPriority="72" w:unhideWhenUsed="0"/>
+    <w:lsdException w:name="Colorful Grid Accent 4" w:semiHidden="0" w:uiPriority="73" w:unhideWhenUsed="0"/>
+    <w:lsdException w:name="Light Shading Accent 5" w:semiHidden="0" w:uiPriority="60" w:unhideWhenUsed="0"/>
+    <w:lsdException w:name="Light List Accent 5" w:semiHidden="0" w:uiPriority="61" w:unhideWhenUsed="0"/>
+    <w:lsdException w:name="Light Grid Accent 5" w:semiHidden="0" w:uiPriority="62" w:unhideWhenUsed="0"/>
+    <w:lsdException w:name="Medium Shading 1 Accent 5" w:semiHidden="0" w:uiPriority="63" w:unhideWhenUsed="0"/>
+    <w:lsdException w:name="Medium Shading 2 Accent 5" w:semiHidden="0" w:uiPriority="64" w:unhideWhenUsed="0"/>
+    <w:lsdException w:name="Medium List 1 Accent 5" w:semiHidden="0" w:uiPriority="65" w:unhideWhenUsed="0"/>
+    <w:lsdException w:name="Medium List 2 Accent 5" w:semiHidden="0" w:uiPriority="66" w:unhideWhenUsed="0"/>
+    <w:lsdException w:name="Medium Grid 1 Accent 5" w:semiHidden="0" w:uiPriority="67" w:unhideWhenUsed="0"/>
+    <w:lsdException w:name="Medium Grid 2 Accent 5" w:semiHidden="0" w:uiPriority="68" w:unhideWhenUsed="0"/>
+    <w:lsdException w:name="Medium Grid 3 Accent 5" w:semiHidden="0" w:uiPriority="69" w:unhideWhenUsed="0"/>
+    <w:lsdException w:name="Dark List Accent 5" w:semiHidden="0" w:uiPriority="70" w:unhideWhenUsed="0"/>
+    <w:lsdException w:name="Colorful Shading Accent 5" w:semiHidden="0" w:uiPriority="71" w:unhideWhenUsed="0"/>
+    <w:lsdException w:name="Colorful List Accent 5" w:semiHidden="0" w:uiPriority="72" w:unhideWhenUsed="0"/>
+    <w:lsdException w:name="Colorful Grid Accent 5" w:semiHidden="0" w:uiPriority="73" w:unhideWhenUsed="0"/>
+    <w:lsdException w:name="Light Shading Accent 6" w:semiHidden="0" w:uiPriority="60" w:unhideWhenUsed="0"/>
+    <w:lsdException w:name="Light List Accent 6" w:semiHidden="0" w:uiPriority="61" w:unhideWhenUsed="0"/>
+    <w:lsdException w:name="Light Grid Accent 6" w:semiHidden="0" w:uiPriority="62" w:unhideWhenUsed="0"/>
+    <w:lsdException w:name="Medium Shading 1 Accent 6" w:semiHidden="0" w:uiPriority="63" w:unhideWhenUsed="0"/>
+    <w:lsdException w:name="Medium Shading 2 Accent 6" w:semiHidden="0" w:uiPriority="64" w:unhideWhenUsed="0"/>
+    <w:lsdException w:name="Medium List 1 Accent 6" w:semiHidden="0" w:uiPriority="65" w:unhideWhenUsed="0"/>
+    <w:lsdException w:name="Medium List 2 Accent 6" w:semiHidden="0" w:uiPriority="66" w:unhideWhenUsed="0"/>
+    <w:lsdException w:name="Medium Grid 1 Accent 6" w:semiHidden="0" w:uiPriority="67" w:unhideWhenUsed="0"/>
+    <w:lsdException w:name="Medium Grid 2 Accent 6" w:semiHidden="0" w:uiPriority="68" w:unhideWhenUsed="0"/>
+    <w:lsdException w:name="Medium Grid 3 Accent 6" w:semiHidden="0" w:uiPriority="69" w:unhideWhenUsed="0"/>
+    <w:lsdException w:name="Dark List Accent 6" w:semiHidden="0" w:uiPriority="70" w:unhideWhenUsed="0"/>
+    <w:lsdException w:name="Colorful Shading Accent 6" w:semiHidden="0" w:uiPriority="71" w:unhideWhenUsed="0"/>
+    <w:lsdException w:name="Colorful List Accent 6" w:semiHidden="0" w:uiPriority="72" w:unhideWhenUsed="0"/>
+    <w:lsdException w:name="Colorful Grid Accent 6" w:semiHidden="0" w:uiPriority="73" w:unhideWhenUsed="0"/>
+    <w:lsdException w:name="Subtle Emphasis" w:semiHidden="0" w:uiPriority="19" w:unhideWhenUsed="0" w:qFormat="1"/>
+    <w:lsdException w:name="Intense Emphasis" w:semiHidden="0" w:uiPriority="21" w:unhideWhenUsed="0" w:qFormat="1"/>
+    <w:lsdException w:name="Subtle Reference" w:semiHidden="0" w:uiPriority="31" w:unhideWhenUsed="0" w:qFormat="1"/>
+    <w:lsdException w:name="Intense Reference" w:semiHidden="0" w:uiPriority="32" w:unhideWhenUsed="0" w:qFormat="1"/>
+    <w:lsdException w:name="Book Title" w:semiHidden="0" w:uiPriority="33" w:unhideWhenUsed="0" w:qFormat="1"/>
+    <w:lsdException w:name="Bibliography" w:uiPriority="37"/>
+    <w:lsdException w:name="TOC Heading" w:uiPriority="39" w:qFormat="1"/>
+  </w:latentStyles>
+  <w:style w:type="paragraph" w:default="1" w:styleId="Normal">
+    <w:name w:val="Normal"/>
+    <w:qFormat/>
+    <w:rsid w:val="009F6CFC"/>
+  </w:style>
+  <w:style w:type="paragraph" w:styleId="Heading1">
+    <w:name w:val="heading 1"/>
+    <w:basedOn w:val="Normal"/>
+    <w:next w:val="Normal"/>
+    <w:link w:val="Heading1Char"/>
+    <w:uiPriority w:val="9"/>
+    <w:qFormat/>
+    <w:rsid w:val="009F6CFC"/>
+    <w:pPr>
+      <w:keepNext/>
+      <w:keepLines/>
+      <w:spacing w:before="360" w:after="40" w:line="240" w:lineRule="auto"/>
+      <w:outlineLvl w:val="0"/>
+    </w:pPr>
+    <w:rPr>
+      <w:rFonts w:asciiTheme="majorHAnsi" w:eastAsiaTheme="majorEastAsia" w:hAnsiTheme="majorHAnsi" w:cstheme="majorBidi"/>
+      <w:color w:val="E36C0A" w:themeColor="accent6" w:themeShade="BF"/>
+      <w:sz w:val="40"/>
+      <w:szCs w:val="40"/>
+    </w:rPr>
+  </w:style>
+  <w:style w:type="paragraph" w:styleId="Heading2">
+    <w:name w:val="heading 2"/>
+    <w:basedOn w:val="Normal"/>
+    <w:next w:val="Normal"/>
+    <w:link w:val="Heading2Char"/>
+    <w:uiPriority w:val="9"/>
+    <w:unhideWhenUsed/>
+    <w:qFormat/>
+    <w:rsid w:val="009F6CFC"/>
+    <w:pPr>
+      <w:keepNext/>
+      <w:keepLines/>
+      <w:spacing w:before="80" w:after="0" w:line="240" w:lineRule="auto"/>
+      <w:outlineLvl w:val="1"/>
+    </w:pPr>
+    <w:rPr>
+      <w:rFonts w:asciiTheme="majorHAnsi" w:eastAsiaTheme="majorEastAsia" w:hAnsiTheme="majorHAnsi" w:cstheme="majorBidi"/>
+      <w:color w:val="E36C0A" w:themeColor="accent6" w:themeShade="BF"/>
+      <w:sz w:val="28"/>
+      <w:szCs w:val="28"/>
+    </w:rPr>
+  </w:style>
+  <w:style w:type="paragraph" w:styleId="Heading3">
+    <w:name w:val="heading 3"/>
+    <w:basedOn w:val="Normal"/>
+    <w:next w:val="Normal"/>
+    <w:link w:val="Heading3Char"/>
+    <w:uiPriority w:val="9"/>
+    <w:semiHidden/>
+    <w:unhideWhenUsed/>
+    <w:qFormat/>
+    <w:rsid w:val="009F6CFC"/>
+    <w:pPr>
+      <w:keepNext/>
+      <w:keepLines/>
+      <w:spacing w:before="80" w:after="0" w:line="240" w:lineRule="auto"/>
+      <w:outlineLvl w:val="2"/>
+    </w:pPr>
+    <w:rPr>
+      <w:rFonts w:asciiTheme="majorHAnsi" w:eastAsiaTheme="majorEastAsia" w:hAnsiTheme="majorHAnsi" w:cstheme="majorBidi"/>
+      <w:color w:val="E36C0A" w:themeColor="accent6" w:themeShade="BF"/>
+      <w:sz w:val="24"/>
+      <w:szCs w:val="24"/>
+    </w:rPr>
+  </w:style>
+  <w:style w:type="paragraph" w:styleId="Heading4">
+    <w:name w:val="heading 4"/>
+    <w:basedOn w:val="Normal"/>
+    <w:next w:val="Normal"/>
+    <w:link w:val="Heading4Char"/>
+    <w:uiPriority w:val="9"/>
+    <w:semiHidden/>
+    <w:unhideWhenUsed/>
+    <w:qFormat/>
+    <w:rsid w:val="009F6CFC"/>
+    <w:pPr>
+      <w:keepNext/>
+      <w:keepLines/>
+      <w:spacing w:before="80" w:after="0"/>
+      <w:outlineLvl w:val="3"/>
+    </w:pPr>
+    <w:rPr>
+      <w:rFonts w:asciiTheme="majorHAnsi" w:eastAsiaTheme="majorEastAsia" w:hAnsiTheme="majorHAnsi" w:cstheme="majorBidi"/>
+      <w:color w:val="F79646" w:themeColor="accent6"/>
+      <w:sz w:val="22"/>
+      <w:szCs w:val="22"/>
+    </w:rPr>
+  </w:style>
+  <w:style w:type="paragraph" w:styleId="Heading5">
+    <w:name w:val="heading 5"/>
+    <w:basedOn w:val="Normal"/>
+    <w:next w:val="Normal"/>
+    <w:link w:val="Heading5Char"/>
+    <w:uiPriority w:val="9"/>
+    <w:semiHidden/>
+    <w:unhideWhenUsed/>
+    <w:qFormat/>
+    <w:rsid w:val="009F6CFC"/>
+    <w:pPr>
+      <w:keepNext/>
+      <w:keepLines/>
+      <w:spacing w:before="40" w:after="0"/>
+      <w:outlineLvl w:val="4"/>
+    </w:pPr>
+    <w:rPr>
+      <w:rFonts w:asciiTheme="majorHAnsi" w:eastAsiaTheme="majorEastAsia" w:hAnsiTheme="majorHAnsi" w:cstheme="majorBidi"/>
+      <w:i/>
+      <w:iCs/>
+      <w:color w:val="F79646" w:themeColor="accent6"/>
+      <w:sz w:val="22"/>
+      <w:szCs w:val="22"/>
+    </w:rPr>
+  </w:style>
+  <w:style w:type="paragraph" w:styleId="Heading6">
+    <w:name w:val="heading 6"/>
+    <w:basedOn w:val="Normal"/>
+    <w:next w:val="Normal"/>
+    <w:link w:val="Heading6Char"/>
+    <w:uiPriority w:val="9"/>
+    <w:semiHidden/>
+    <w:unhideWhenUsed/>
+    <w:qFormat/>
+    <w:rsid w:val="009F6CFC"/>
+    <w:pPr>
+      <w:keepNext/>
+      <w:keepLines/>
+      <w:spacing w:before="40" w:after="0"/>
+      <w:outlineLvl w:val="5"/>
+    </w:pPr>
+    <w:rPr>
+      <w:rFonts w:asciiTheme="majorHAnsi" w:eastAsiaTheme="majorEastAsia" w:hAnsiTheme="majorHAnsi" w:cstheme="majorBidi"/>
+      <w:color w:val="F79646" w:themeColor="accent6"/>
+    </w:rPr>
+  </w:style>
+  <w:style w:type="paragraph" w:styleId="Heading7">
+    <w:name w:val="heading 7"/>
+    <w:basedOn w:val="Normal"/>
+    <w:next w:val="Normal"/>
+    <w:link w:val="Heading7Char"/>
+    <w:uiPriority w:val="9"/>
+    <w:semiHidden/>
+    <w:unhideWhenUsed/>
+    <w:qFormat/>
+    <w:rsid w:val="009F6CFC"/>
+    <w:pPr>
+      <w:keepNext/>
+      <w:keepLines/>
+      <w:spacing w:before="40" w:after="0"/>
+      <w:outlineLvl w:val="6"/>
+    </w:pPr>
+    <w:rPr>
+      <w:rFonts w:asciiTheme="majorHAnsi" w:eastAsiaTheme="majorEastAsia" w:hAnsiTheme="majorHAnsi" w:cstheme="majorBidi"/>
+      <w:b/>
+      <w:bCs/>
+      <w:color w:val="F79646" w:themeColor="accent6"/>
+    </w:rPr>
+  </w:style>
+  <w:style w:type="paragraph" w:styleId="Heading8">
+    <w:name w:val="heading 8"/>
+    <w:basedOn w:val="Normal"/>
+    <w:next w:val="Normal"/>
+    <w:link w:val="Heading8Char"/>
+    <w:uiPriority w:val="9"/>
+    <w:semiHidden/>
+    <w:unhideWhenUsed/>
+    <w:qFormat/>
+    <w:rsid w:val="009F6CFC"/>
+    <w:pPr>
+      <w:keepNext/>
+      <w:keepLines/>
+      <w:spacing w:before="40" w:after="0"/>
+      <w:outlineLvl w:val="7"/>
+    </w:pPr>
+    <w:rPr>
+      <w:rFonts w:asciiTheme="majorHAnsi" w:eastAsiaTheme="majorEastAsia" w:hAnsiTheme="majorHAnsi" w:cstheme="majorBidi"/>
+      <w:b/>
+      <w:bCs/>
+      <w:i/>
+      <w:iCs/>
+      <w:color w:val="F79646" w:themeColor="accent6"/>
+      <w:sz w:val="20"/>
+      <w:szCs w:val="20"/>
+    </w:rPr>
+  </w:style>
+  <w:style w:type="paragraph" w:styleId="Heading9">
+    <w:name w:val="heading 9"/>
+    <w:basedOn w:val="Normal"/>
+    <w:next w:val="Normal"/>
+    <w:link w:val="Heading9Char"/>
+    <w:uiPriority w:val="9"/>
+    <w:semiHidden/>
+    <w:unhideWhenUsed/>
+    <w:qFormat/>
+    <w:rsid w:val="009F6CFC"/>
+    <w:pPr>
+      <w:keepNext/>
+      <w:keepLines/>
+      <w:spacing w:before="40" w:after="0"/>
+      <w:outlineLvl w:val="8"/>
+    </w:pPr>
+    <w:rPr>
+      <w:rFonts w:asciiTheme="majorHAnsi" w:eastAsiaTheme="majorEastAsia" w:hAnsiTheme="majorHAnsi" w:cstheme="majorBidi"/>
+      <w:i/>
+      <w:iCs/>
+      <w:color w:val="F79646" w:themeColor="accent6"/>
+      <w:sz w:val="20"/>
+      <w:szCs w:val="20"/>
+    </w:rPr>
+  </w:style>
+  <w:style w:type="character" w:default="1" w:styleId="DefaultParagraphFont">
+    <w:name w:val="Default Paragraph Font"/>
+    <w:uiPriority w:val="1"/>
+    <w:semiHidden/>
+    <w:unhideWhenUsed/>
+  </w:style>
+  <w:style w:type="table" w:default="1" w:styleId="TableNormal">
+    <w:name w:val="Normal Table"/>
+    <w:uiPriority w:val="99"/>
+    <w:semiHidden/>
+    <w:unhideWhenUsed/>
+    <w:tblPr>
+      <w:tblInd w:w="0" w:type="dxa"/>
+      <w:tblCellMar>
+        <w:top w:w="0" w:type="dxa"/>
+        <w:left w:w="108" w:type="dxa"/>
+        <w:bottom w:w="0" w:type="dxa"/>
+        <w:right w:w="108" w:type="dxa"/>
+      </w:tblCellMar>
+    </w:tblPr>
+  </w:style>
+  <w:style w:type="numbering" w:default="1" w:styleId="NoList">
+    <w:name w:val="No List"/>
+    <w:uiPriority w:val="99"/>
+    <w:semiHidden/>
+    <w:unhideWhenUsed/>
+  </w:style>
+  <w:style w:type="character" w:customStyle="1" w:styleId="Heading1Char">
+    <w:name w:val="Heading 1 Char"/>
+    <w:basedOn w:val="DefaultParagraphFont"/>
+    <w:link w:val="Heading1"/>
+    <w:uiPriority w:val="9"/>
+    <w:rsid w:val="009F6CFC"/>
+    <w:rPr>
+      <w:rFonts w:asciiTheme="majorHAnsi" w:eastAsiaTheme="majorEastAsia" w:hAnsiTheme="majorHAnsi" w:cstheme="majorBidi"/>
+      <w:color w:val="E36C0A" w:themeColor="accent6" w:themeShade="BF"/>
+      <w:sz w:val="40"/>
+      <w:szCs w:val="40"/>
+    </w:rPr>
+  </w:style>
+  <w:style w:type="paragraph" w:styleId="TOCHeading">
+    <w:name w:val="TOC Heading"/>
+    <w:basedOn w:val="Heading1"/>
+    <w:next w:val="Normal"/>
+    <w:uiPriority w:val="39"/>
+    <w:unhideWhenUsed/>
+    <w:qFormat/>
+    <w:rsid w:val="009F6CFC"/>
+    <w:pPr>
+      <w:outlineLvl w:val="9"/>
+    </w:pPr>
+  </w:style>
+  <w:style w:type="paragraph" w:styleId="TOC2">
+    <w:name w:val="toc 2"/>
+    <w:basedOn w:val="Normal"/>
+    <w:next w:val="Normal"/>
+    <w:autoRedefine/>
+    <w:uiPriority w:val="39"/>
+    <w:semiHidden/>
+    <w:unhideWhenUsed/>
+    <w:rsid w:val="00A94DEC"/>
+    <w:pPr>
+      <w:spacing w:after="100"/>
+      <w:ind w:left="220"/>
+    </w:pPr>
+    <w:rPr>
+      <w:lang w:val="en-US" w:eastAsia="ja-JP"/>
+    </w:rPr>
+  </w:style>
+  <w:style w:type="paragraph" w:styleId="TOC1">
+    <w:name w:val="toc 1"/>
+    <w:basedOn w:val="Normal"/>
+    <w:next w:val="Normal"/>
+    <w:autoRedefine/>
+    <w:uiPriority w:val="39"/>
+    <w:unhideWhenUsed/>
+    <w:rsid w:val="00CF4DE0"/>
+    <w:pPr>
+      <w:tabs>
+        <w:tab w:val="right" w:leader="dot" w:pos="9016"/>
+      </w:tabs>
+      <w:spacing w:after="100"/>
+    </w:pPr>
+    <w:rPr>
+      <w:lang w:val="en-US" w:eastAsia="ja-JP"/>
+    </w:rPr>
+  </w:style>
+  <w:style w:type="paragraph" w:styleId="TOC3">
+    <w:name w:val="toc 3"/>
+    <w:basedOn w:val="Normal"/>
+    <w:next w:val="Normal"/>
+    <w:autoRedefine/>
+    <w:uiPriority w:val="39"/>
+    <w:unhideWhenUsed/>
+    <w:rsid w:val="00A94DEC"/>
+    <w:pPr>
+      <w:spacing w:after="100"/>
+      <w:ind w:left="440"/>
+    </w:pPr>
+    <w:rPr>
+      <w:lang w:val="en-US" w:eastAsia="ja-JP"/>
+    </w:rPr>
+  </w:style>
+  <w:style w:type="paragraph" w:styleId="BalloonText">
+    <w:name w:val="Balloon Text"/>
+    <w:basedOn w:val="Normal"/>
+    <w:link w:val="BalloonTextChar"/>
+    <w:uiPriority w:val="99"/>
+    <w:semiHidden/>
+    <w:unhideWhenUsed/>
+    <w:rsid w:val="00A94DEC"/>
+    <w:pPr>
+      <w:spacing w:after="0" w:line="240" w:lineRule="auto"/>
+    </w:pPr>
+    <w:rPr>
+      <w:rFonts w:ascii="Tahoma" w:hAnsi="Tahoma" w:cs="Tahoma"/>
+      <w:sz w:val="16"/>
+      <w:szCs w:val="16"/>
+    </w:rPr>
+  </w:style>
+  <w:style w:type="character" w:customStyle="1" w:styleId="BalloonTextChar">
+    <w:name w:val="Balloon Text Char"/>
+    <w:basedOn w:val="DefaultParagraphFont"/>
+    <w:link w:val="BalloonText"/>
+    <w:uiPriority w:val="99"/>
+    <w:semiHidden/>
+    <w:rsid w:val="00A94DEC"/>
+    <w:rPr>
+      <w:rFonts w:ascii="Tahoma" w:hAnsi="Tahoma" w:cs="Tahoma"/>
+      <w:sz w:val="16"/>
+      <w:szCs w:val="16"/>
+    </w:rPr>
+  </w:style>
+  <w:style w:type="character" w:styleId="Hyperlink">
+    <w:name w:val="Hyperlink"/>
+    <w:basedOn w:val="DefaultParagraphFont"/>
+    <w:uiPriority w:val="99"/>
+    <w:unhideWhenUsed/>
+    <w:rsid w:val="00A94DEC"/>
+    <w:rPr>
+      <w:color w:val="0000FF" w:themeColor="hyperlink"/>
+      <w:u w:val="single"/>
+    </w:rPr>
+  </w:style>
+  <w:style w:type="character" w:customStyle="1" w:styleId="Heading2Char">
+    <w:name w:val="Heading 2 Char"/>
+    <w:basedOn w:val="DefaultParagraphFont"/>
+    <w:link w:val="Heading2"/>
+    <w:uiPriority w:val="9"/>
+    <w:rsid w:val="009F6CFC"/>
+    <w:rPr>
+      <w:rFonts w:asciiTheme="majorHAnsi" w:eastAsiaTheme="majorEastAsia" w:hAnsiTheme="majorHAnsi" w:cstheme="majorBidi"/>
+      <w:color w:val="E36C0A" w:themeColor="accent6" w:themeShade="BF"/>
+      <w:sz w:val="28"/>
+      <w:szCs w:val="28"/>
+    </w:rPr>
+  </w:style>
+  <w:style w:type="character" w:customStyle="1" w:styleId="Heading3Char">
+    <w:name w:val="Heading 3 Char"/>
+    <w:basedOn w:val="DefaultParagraphFont"/>
+    <w:link w:val="Heading3"/>
+    <w:uiPriority w:val="9"/>
+    <w:semiHidden/>
+    <w:rsid w:val="009F6CFC"/>
+    <w:rPr>
+      <w:rFonts w:asciiTheme="majorHAnsi" w:eastAsiaTheme="majorEastAsia" w:hAnsiTheme="majorHAnsi" w:cstheme="majorBidi"/>
+      <w:color w:val="E36C0A" w:themeColor="accent6" w:themeShade="BF"/>
+      <w:sz w:val="24"/>
+      <w:szCs w:val="24"/>
+    </w:rPr>
+  </w:style>
+  <w:style w:type="character" w:customStyle="1" w:styleId="Heading4Char">
+    <w:name w:val="Heading 4 Char"/>
+    <w:basedOn w:val="DefaultParagraphFont"/>
+    <w:link w:val="Heading4"/>
+    <w:uiPriority w:val="9"/>
+    <w:semiHidden/>
+    <w:rsid w:val="009F6CFC"/>
+    <w:rPr>
+      <w:rFonts w:asciiTheme="majorHAnsi" w:eastAsiaTheme="majorEastAsia" w:hAnsiTheme="majorHAnsi" w:cstheme="majorBidi"/>
+      <w:color w:val="F79646" w:themeColor="accent6"/>
+      <w:sz w:val="22"/>
+      <w:szCs w:val="22"/>
+    </w:rPr>
+  </w:style>
+  <w:style w:type="character" w:customStyle="1" w:styleId="Heading5Char">
+    <w:name w:val="Heading 5 Char"/>
+    <w:basedOn w:val="DefaultParagraphFont"/>
+    <w:link w:val="Heading5"/>
+    <w:uiPriority w:val="9"/>
+    <w:semiHidden/>
+    <w:rsid w:val="009F6CFC"/>
+    <w:rPr>
+      <w:rFonts w:asciiTheme="majorHAnsi" w:eastAsiaTheme="majorEastAsia" w:hAnsiTheme="majorHAnsi" w:cstheme="majorBidi"/>
+      <w:i/>
+      <w:iCs/>
+      <w:color w:val="F79646" w:themeColor="accent6"/>
+      <w:sz w:val="22"/>
+      <w:szCs w:val="22"/>
+    </w:rPr>
+  </w:style>
+  <w:style w:type="character" w:customStyle="1" w:styleId="Heading6Char">
+    <w:name w:val="Heading 6 Char"/>
+    <w:basedOn w:val="DefaultParagraphFont"/>
+    <w:link w:val="Heading6"/>
+    <w:uiPriority w:val="9"/>
+    <w:semiHidden/>
+    <w:rsid w:val="009F6CFC"/>
+    <w:rPr>
+      <w:rFonts w:asciiTheme="majorHAnsi" w:eastAsiaTheme="majorEastAsia" w:hAnsiTheme="majorHAnsi" w:cstheme="majorBidi"/>
+      <w:color w:val="F79646" w:themeColor="accent6"/>
+    </w:rPr>
+  </w:style>
+  <w:style w:type="character" w:customStyle="1" w:styleId="Heading7Char">
+    <w:name w:val="Heading 7 Char"/>
+    <w:basedOn w:val="DefaultParagraphFont"/>
+    <w:link w:val="Heading7"/>
+    <w:uiPriority w:val="9"/>
+    <w:semiHidden/>
+    <w:rsid w:val="009F6CFC"/>
+    <w:rPr>
+      <w:rFonts w:asciiTheme="majorHAnsi" w:eastAsiaTheme="majorEastAsia" w:hAnsiTheme="majorHAnsi" w:cstheme="majorBidi"/>
+      <w:b/>
+      <w:bCs/>
+      <w:color w:val="F79646" w:themeColor="accent6"/>
+    </w:rPr>
+  </w:style>
+  <w:style w:type="character" w:customStyle="1" w:styleId="Heading8Char">
+    <w:name w:val="Heading 8 Char"/>
+    <w:basedOn w:val="DefaultParagraphFont"/>
+    <w:link w:val="Heading8"/>
+    <w:uiPriority w:val="9"/>
+    <w:semiHidden/>
+    <w:rsid w:val="009F6CFC"/>
+    <w:rPr>
+      <w:rFonts w:asciiTheme="majorHAnsi" w:eastAsiaTheme="majorEastAsia" w:hAnsiTheme="majorHAnsi" w:cstheme="majorBidi"/>
+      <w:b/>
+      <w:bCs/>
+      <w:i/>
+      <w:iCs/>
+      <w:color w:val="F79646" w:themeColor="accent6"/>
+      <w:sz w:val="20"/>
+      <w:szCs w:val="20"/>
+    </w:rPr>
+  </w:style>
+  <w:style w:type="character" w:customStyle="1" w:styleId="Heading9Char">
+    <w:name w:val="Heading 9 Char"/>
+    <w:basedOn w:val="DefaultParagraphFont"/>
+    <w:link w:val="Heading9"/>
+    <w:uiPriority w:val="9"/>
+    <w:semiHidden/>
+    <w:rsid w:val="009F6CFC"/>
+    <w:rPr>
+      <w:rFonts w:asciiTheme="majorHAnsi" w:eastAsiaTheme="majorEastAsia" w:hAnsiTheme="majorHAnsi" w:cstheme="majorBidi"/>
+      <w:i/>
+      <w:iCs/>
+      <w:color w:val="F79646" w:themeColor="accent6"/>
+      <w:sz w:val="20"/>
+      <w:szCs w:val="20"/>
+    </w:rPr>
+  </w:style>
+  <w:style w:type="paragraph" w:styleId="Caption">
+    <w:name w:val="caption"/>
+    <w:basedOn w:val="Normal"/>
+    <w:next w:val="Normal"/>
+    <w:uiPriority w:val="35"/>
+    <w:semiHidden/>
+    <w:unhideWhenUsed/>
+    <w:qFormat/>
+    <w:rsid w:val="009F6CFC"/>
+    <w:pPr>
+      <w:spacing w:line="240" w:lineRule="auto"/>
+    </w:pPr>
+    <w:rPr>
+      <w:b/>
+      <w:bCs/>
+      <w:smallCaps/>
+      <w:color w:val="595959" w:themeColor="text1" w:themeTint="A6"/>
+    </w:rPr>
+  </w:style>
+  <w:style w:type="paragraph" w:styleId="Title">
+    <w:name w:val="Title"/>
+    <w:basedOn w:val="Normal"/>
+    <w:next w:val="Normal"/>
+    <w:link w:val="TitleChar"/>
+    <w:uiPriority w:val="10"/>
+    <w:qFormat/>
+    <w:rsid w:val="009F6CFC"/>
+    <w:pPr>
+      <w:spacing w:after="0" w:line="240" w:lineRule="auto"/>
+      <w:contextualSpacing/>
+    </w:pPr>
+    <w:rPr>
+      <w:rFonts w:asciiTheme="majorHAnsi" w:eastAsiaTheme="majorEastAsia" w:hAnsiTheme="majorHAnsi" w:cstheme="majorBidi"/>
+      <w:color w:val="262626" w:themeColor="text1" w:themeTint="D9"/>
+      <w:spacing w:val="-15"/>
+      <w:sz w:val="96"/>
+      <w:szCs w:val="96"/>
+    </w:rPr>
+  </w:style>
+  <w:style w:type="character" w:customStyle="1" w:styleId="TitleChar">
+    <w:name w:val="Title Char"/>
+    <w:basedOn w:val="DefaultParagraphFont"/>
+    <w:link w:val="Title"/>
+    <w:uiPriority w:val="10"/>
+    <w:rsid w:val="009F6CFC"/>
+    <w:rPr>
+      <w:rFonts w:asciiTheme="majorHAnsi" w:eastAsiaTheme="majorEastAsia" w:hAnsiTheme="majorHAnsi" w:cstheme="majorBidi"/>
+      <w:color w:val="262626" w:themeColor="text1" w:themeTint="D9"/>
+      <w:spacing w:val="-15"/>
+      <w:sz w:val="96"/>
+      <w:szCs w:val="96"/>
+    </w:rPr>
+  </w:style>
+  <w:style w:type="paragraph" w:styleId="Subtitle">
+    <w:name w:val="Subtitle"/>
+    <w:basedOn w:val="Normal"/>
+    <w:next w:val="Normal"/>
+    <w:link w:val="SubtitleChar"/>
+    <w:uiPriority w:val="11"/>
+    <w:qFormat/>
+    <w:rsid w:val="009F6CFC"/>
+    <w:pPr>
+      <w:numPr>
+        <w:ilvl w:val="1"/>
+      </w:numPr>
+      <w:spacing w:line="240" w:lineRule="auto"/>
+    </w:pPr>
+    <w:rPr>
+      <w:rFonts w:asciiTheme="majorHAnsi" w:eastAsiaTheme="majorEastAsia" w:hAnsiTheme="majorHAnsi" w:cstheme="majorBidi"/>
+      <w:sz w:val="30"/>
+      <w:szCs w:val="30"/>
+    </w:rPr>
+  </w:style>
+  <w:style w:type="character" w:customStyle="1" w:styleId="SubtitleChar">
+    <w:name w:val="Subtitle Char"/>
+    <w:basedOn w:val="DefaultParagraphFont"/>
+    <w:link w:val="Subtitle"/>
+    <w:uiPriority w:val="11"/>
+    <w:rsid w:val="009F6CFC"/>
+    <w:rPr>
+      <w:rFonts w:asciiTheme="majorHAnsi" w:eastAsiaTheme="majorEastAsia" w:hAnsiTheme="majorHAnsi" w:cstheme="majorBidi"/>
+      <w:sz w:val="30"/>
+      <w:szCs w:val="30"/>
+    </w:rPr>
+  </w:style>
+  <w:style w:type="character" w:styleId="Strong">
+    <w:name w:val="Strong"/>
+    <w:basedOn w:val="DefaultParagraphFont"/>
+    <w:uiPriority w:val="22"/>
+    <w:qFormat/>
+    <w:rsid w:val="009F6CFC"/>
+    <w:rPr>
+      <w:b/>
+      <w:bCs/>
+    </w:rPr>
+  </w:style>
+  <w:style w:type="character" w:styleId="Emphasis">
+    <w:name w:val="Emphasis"/>
+    <w:basedOn w:val="DefaultParagraphFont"/>
+    <w:uiPriority w:val="20"/>
+    <w:qFormat/>
+    <w:rsid w:val="009F6CFC"/>
+    <w:rPr>
+      <w:i/>
+      <w:iCs/>
+      <w:color w:val="F79646" w:themeColor="accent6"/>
+    </w:rPr>
+  </w:style>
+  <w:style w:type="paragraph" w:styleId="NoSpacing">
+    <w:name w:val="No Spacing"/>
+    <w:uiPriority w:val="1"/>
+    <w:qFormat/>
+    <w:rsid w:val="009F6CFC"/>
+    <w:pPr>
+      <w:spacing w:after="0" w:line="240" w:lineRule="auto"/>
+    </w:pPr>
+  </w:style>
+  <w:style w:type="paragraph" w:styleId="Quote">
+    <w:name w:val="Quote"/>
+    <w:basedOn w:val="Normal"/>
+    <w:next w:val="Normal"/>
+    <w:link w:val="QuoteChar"/>
+    <w:uiPriority w:val="29"/>
+    <w:qFormat/>
+    <w:rsid w:val="009F6CFC"/>
+    <w:pPr>
+      <w:spacing w:before="160"/>
+      <w:ind w:left="720" w:right="720"/>
+      <w:jc w:val="center"/>
+    </w:pPr>
+    <w:rPr>
+      <w:i/>
+      <w:iCs/>
+      <w:color w:val="262626" w:themeColor="text1" w:themeTint="D9"/>
+    </w:rPr>
+  </w:style>
+  <w:style w:type="character" w:customStyle="1" w:styleId="QuoteChar">
+    <w:name w:val="Quote Char"/>
+    <w:basedOn w:val="DefaultParagraphFont"/>
+    <w:link w:val="Quote"/>
+    <w:uiPriority w:val="29"/>
+    <w:rsid w:val="009F6CFC"/>
+    <w:rPr>
+      <w:i/>
+      <w:iCs/>
+      <w:color w:val="262626" w:themeColor="text1" w:themeTint="D9"/>
+    </w:rPr>
+  </w:style>
+  <w:style w:type="paragraph" w:styleId="IntenseQuote">
+    <w:name w:val="Intense Quote"/>
+    <w:basedOn w:val="Normal"/>
+    <w:next w:val="Normal"/>
+    <w:link w:val="IntenseQuoteChar"/>
+    <w:uiPriority w:val="30"/>
+    <w:qFormat/>
+    <w:rsid w:val="009F6CFC"/>
+    <w:pPr>
+      <w:spacing w:before="160" w:after="160" w:line="264" w:lineRule="auto"/>
+      <w:ind w:left="720" w:right="720"/>
+      <w:jc w:val="center"/>
+    </w:pPr>
+    <w:rPr>
+      <w:rFonts w:asciiTheme="majorHAnsi" w:eastAsiaTheme="majorEastAsia" w:hAnsiTheme="majorHAnsi" w:cstheme="majorBidi"/>
+      <w:i/>
+      <w:iCs/>
+      <w:color w:val="F79646" w:themeColor="accent6"/>
+      <w:sz w:val="32"/>
+      <w:szCs w:val="32"/>
+    </w:rPr>
+  </w:style>
+  <w:style w:type="character" w:customStyle="1" w:styleId="IntenseQuoteChar">
+    <w:name w:val="Intense Quote Char"/>
+    <w:basedOn w:val="DefaultParagraphFont"/>
+    <w:link w:val="IntenseQuote"/>
+    <w:uiPriority w:val="30"/>
+    <w:rsid w:val="009F6CFC"/>
+    <w:rPr>
+      <w:rFonts w:asciiTheme="majorHAnsi" w:eastAsiaTheme="majorEastAsia" w:hAnsiTheme="majorHAnsi" w:cstheme="majorBidi"/>
+      <w:i/>
+      <w:iCs/>
+      <w:color w:val="F79646" w:themeColor="accent6"/>
+      <w:sz w:val="32"/>
+      <w:szCs w:val="32"/>
+    </w:rPr>
+  </w:style>
+  <w:style w:type="character" w:styleId="SubtleEmphasis">
+    <w:name w:val="Subtle Emphasis"/>
+    <w:basedOn w:val="DefaultParagraphFont"/>
+    <w:uiPriority w:val="19"/>
+    <w:qFormat/>
+    <w:rsid w:val="009F6CFC"/>
+    <w:rPr>
+      <w:i/>
+      <w:iCs/>
+    </w:rPr>
+  </w:style>
+  <w:style w:type="character" w:styleId="IntenseEmphasis">
+    <w:name w:val="Intense Emphasis"/>
+    <w:basedOn w:val="DefaultParagraphFont"/>
+    <w:uiPriority w:val="21"/>
+    <w:qFormat/>
+    <w:rsid w:val="009F6CFC"/>
+    <w:rPr>
+      <w:b/>
+      <w:bCs/>
+      <w:i/>
+      <w:iCs/>
+    </w:rPr>
+  </w:style>
+  <w:style w:type="character" w:styleId="SubtleReference">
+    <w:name w:val="Subtle Reference"/>
+    <w:basedOn w:val="DefaultParagraphFont"/>
+    <w:uiPriority w:val="31"/>
+    <w:qFormat/>
+    <w:rsid w:val="009F6CFC"/>
+    <w:rPr>
+      <w:smallCaps/>
+      <w:color w:val="595959" w:themeColor="text1" w:themeTint="A6"/>
+    </w:rPr>
+  </w:style>
+  <w:style w:type="character" w:styleId="IntenseReference">
+    <w:name w:val="Intense Reference"/>
+    <w:basedOn w:val="DefaultParagraphFont"/>
+    <w:uiPriority w:val="32"/>
+    <w:qFormat/>
+    <w:rsid w:val="009F6CFC"/>
+    <w:rPr>
+      <w:b/>
+      <w:bCs/>
+      <w:smallCaps/>
+      <w:color w:val="F79646" w:themeColor="accent6"/>
+    </w:rPr>
+  </w:style>
+  <w:style w:type="character" w:styleId="BookTitle">
+    <w:name w:val="Book Title"/>
+    <w:basedOn w:val="DefaultParagraphFont"/>
+    <w:uiPriority w:val="33"/>
+    <w:qFormat/>
+    <w:rsid w:val="009F6CFC"/>
+    <w:rPr>
+      <w:b/>
+      <w:bCs/>
+      <w:caps w:val="0"/>
+      <w:smallCaps/>
+      <w:spacing w:val="7"/>
+      <w:sz w:val="21"/>
+      <w:szCs w:val="21"/>
+    </w:rPr>
+  </w:style>
+  <w:style w:type="paragraph" w:styleId="EndnoteText">
+    <w:name w:val="endnote text"/>
+    <w:basedOn w:val="Normal"/>
+    <w:link w:val="EndnoteTextChar"/>
+    <w:uiPriority w:val="99"/>
+    <w:semiHidden/>
+    <w:unhideWhenUsed/>
+    <w:rsid w:val="003B39E4"/>
+    <w:pPr>
+      <w:spacing w:after="0" w:line="240" w:lineRule="auto"/>
+    </w:pPr>
+    <w:rPr>
+      <w:sz w:val="20"/>
+      <w:szCs w:val="20"/>
+    </w:rPr>
+  </w:style>
+  <w:style w:type="character" w:customStyle="1" w:styleId="EndnoteTextChar">
+    <w:name w:val="Endnote Text Char"/>
+    <w:basedOn w:val="DefaultParagraphFont"/>
+    <w:link w:val="EndnoteText"/>
+    <w:uiPriority w:val="99"/>
+    <w:semiHidden/>
+    <w:rsid w:val="003B39E4"/>
+    <w:rPr>
+      <w:sz w:val="20"/>
+      <w:szCs w:val="20"/>
+    </w:rPr>
+  </w:style>
+  <w:style w:type="character" w:styleId="EndnoteReference">
+    <w:name w:val="endnote reference"/>
+    <w:basedOn w:val="DefaultParagraphFont"/>
+    <w:uiPriority w:val="99"/>
+    <w:semiHidden/>
+    <w:unhideWhenUsed/>
+    <w:rsid w:val="003B39E4"/>
+    <w:rPr>
+      <w:vertAlign w:val="superscript"/>
+    </w:rPr>
+  </w:style>
+  <w:style w:type="paragraph" w:styleId="NormalWeb">
+    <w:name w:val="Normal (Web)"/>
+    <w:basedOn w:val="Normal"/>
+    <w:uiPriority w:val="99"/>
+    <w:unhideWhenUsed/>
+    <w:rsid w:val="003B39E4"/>
+    <w:pPr>
+      <w:spacing w:before="100" w:beforeAutospacing="1" w:after="100" w:afterAutospacing="1" w:line="240" w:lineRule="auto"/>
+    </w:pPr>
+    <w:rPr>
+      <w:rFonts w:ascii="Times New Roman" w:hAnsi="Times New Roman" w:cs="Times New Roman"/>
+      <w:sz w:val="24"/>
+      <w:szCs w:val="24"/>
+      <w:lang w:eastAsia="en-GB"/>
     </w:rPr>
   </w:style>
 </w:styles>
@@ -2607,7 +3974,7 @@
 </file>
 
 <file path=customXml/itemProps1.xml><?xml version="1.0" encoding="utf-8"?>
-<ds:datastoreItem xmlns:ds="http://schemas.openxmlformats.org/officeDocument/2006/customXml" ds:itemID="{04EA6795-F345-4AF3-A5A3-174A8F1D2A78}">
+<ds:datastoreItem xmlns:ds="http://schemas.openxmlformats.org/officeDocument/2006/customXml" ds:itemID="{7BF0D1F2-442E-46BE-9D4B-1BF56E3EB271}">
   <ds:schemaRefs>
     <ds:schemaRef ds:uri="http://schemas.openxmlformats.org/officeDocument/2006/bibliography"/>
   </ds:schemaRefs>

</xml_diff>